<commit_message>
Temporary commit, preliminary hexagons firmware support
</commit_message>
<xml_diff>
--- a/docs/Sensor Monitoring Device User Manual (EN).docx
+++ b/docs/Sensor Monitoring Device User Manual (EN).docx
@@ -186,6 +186,12 @@
     <w:sdt>
       <w:sdtPr>
         <w:rPr>
+          <w:rFonts w:asciiTheme="minorHAnsi" w:eastAsiaTheme="minorEastAsia" w:hAnsiTheme="minorHAnsi" w:cstheme="minorBidi"/>
+          <w:b w:val="0"/>
+          <w:bCs w:val="0"/>
+          <w:color w:val="auto"/>
+          <w:sz w:val="24"/>
+          <w:szCs w:val="22"/>
           <w:lang w:val="ru-RU"/>
         </w:rPr>
         <w:id w:val="-1848554759"/>
@@ -194,14 +200,6 @@
           <w:docPartUnique/>
         </w:docPartObj>
       </w:sdtPr>
-      <w:sdtEndPr>
-        <w:rPr>
-          <w:rFonts w:asciiTheme="minorHAnsi" w:eastAsiaTheme="minorEastAsia" w:hAnsiTheme="minorHAnsi" w:cstheme="minorBidi"/>
-          <w:color w:val="auto"/>
-          <w:sz w:val="24"/>
-          <w:szCs w:val="22"/>
-        </w:rPr>
-      </w:sdtEndPr>
       <w:sdtContent>
         <w:p>
           <w:pPr>
@@ -2074,197 +2072,203 @@
         </w:rPr>
         <w:br w:type="page"/>
       </w:r>
-      <w:bookmarkStart w:id="7" w:name="_GoBack"/>
+    </w:p>
+    <w:p>
+      <w:pPr>
+        <w:pStyle w:val="1"/>
+      </w:pPr>
+      <w:bookmarkStart w:id="7" w:name="_r9539x5fpvh8" w:colFirst="0" w:colLast="0"/>
       <w:bookmarkEnd w:id="7"/>
     </w:p>
     <w:p>
       <w:pPr>
         <w:pStyle w:val="1"/>
       </w:pPr>
-      <w:bookmarkStart w:id="8" w:name="_r9539x5fpvh8" w:colFirst="0" w:colLast="0"/>
+      <w:bookmarkStart w:id="8" w:name="_kw0faaepgwj9" w:colFirst="0" w:colLast="0"/>
+      <w:bookmarkStart w:id="9" w:name="_Toc463525063"/>
       <w:bookmarkEnd w:id="8"/>
+      <w:r>
+        <w:t>Introduction</w:t>
+      </w:r>
+      <w:bookmarkEnd w:id="9"/>
+    </w:p>
+    <w:p>
+      <w:pPr>
+        <w:rPr>
+          <w:lang w:val="en-US"/>
+        </w:rPr>
+      </w:pPr>
+      <w:r>
+        <w:rPr>
+          <w:lang w:val="en-US"/>
+        </w:rPr>
+        <w:t>In the real world, there is often</w:t>
+      </w:r>
+      <w:r>
+        <w:rPr>
+          <w:noProof/>
+          <w:lang w:val="en-US"/>
+        </w:rPr>
+        <w:t xml:space="preserve"> need</w:t>
+      </w:r>
+      <w:r>
+        <w:rPr>
+          <w:lang w:val="en-US"/>
+        </w:rPr>
+        <w:t xml:space="preserve"> to monitor and record different environment parameters such as temperature, barometric pressure, etc. and react to its changes. Multiple hardware manufacturers develop and sell their solutions that, in most cases, are dedicated to the narrow application niche.</w:t>
+      </w:r>
+    </w:p>
+    <w:p>
+      <w:pPr>
+        <w:rPr>
+          <w:lang w:val="en-US"/>
+        </w:rPr>
+      </w:pPr>
+      <w:proofErr w:type="spellStart"/>
+      <w:r>
+        <w:rPr>
+          <w:lang w:val="en-US"/>
+        </w:rPr>
+        <w:t>Tibbo’s</w:t>
+      </w:r>
+      <w:proofErr w:type="spellEnd"/>
+      <w:r>
+        <w:rPr>
+          <w:lang w:val="en-US"/>
+        </w:rPr>
+        <w:t xml:space="preserve"> hardware modular design and programmability ease make Tibbo TPB platform ideal for building a device that monitors various sensors, not only environmental parameters but, virtually, any sensor that reports some digital or analog values.</w:t>
+      </w:r>
+    </w:p>
+    <w:p>
+      <w:pPr>
+        <w:rPr>
+          <w:lang w:val="en-US"/>
+        </w:rPr>
+      </w:pPr>
+      <w:r>
+        <w:rPr>
+          <w:lang w:val="en-US"/>
+        </w:rPr>
+        <w:t xml:space="preserve">A broad range of Tibbo original sensors supports building a device that monitors any parameters needed and which that can </w:t>
+      </w:r>
+      <w:r>
+        <w:rPr>
+          <w:noProof/>
+          <w:lang w:val="en-US"/>
+        </w:rPr>
+        <w:t>be extended</w:t>
+      </w:r>
+      <w:r>
+        <w:rPr>
+          <w:lang w:val="en-US"/>
+        </w:rPr>
+        <w:t xml:space="preserve"> at any time.</w:t>
+      </w:r>
+    </w:p>
+    <w:p>
+      <w:pPr>
+        <w:rPr>
+          <w:lang w:val="en-US"/>
+        </w:rPr>
+      </w:pPr>
+      <w:r>
+        <w:rPr>
+          <w:lang w:val="en-US"/>
+        </w:rPr>
+        <w:t>Support for multiple protocols, such as ModBus and SNMP, allows seamless device integration into existing infrastructure. Numerous communication ports support all the main sensor types: RS-232, RS-485, Dry Contact, 1-wire, and I</w:t>
+      </w:r>
+      <w:r>
+        <w:rPr>
+          <w:vertAlign w:val="superscript"/>
+          <w:lang w:val="en-US"/>
+        </w:rPr>
+        <w:t>2</w:t>
+      </w:r>
+      <w:r>
+        <w:rPr>
+          <w:lang w:val="en-US"/>
+        </w:rPr>
+        <w:t xml:space="preserve">C. </w:t>
+      </w:r>
+    </w:p>
+    <w:p>
+      <w:pPr>
+        <w:rPr>
+          <w:lang w:val="en-US"/>
+        </w:rPr>
+      </w:pPr>
+      <w:r>
+        <w:rPr>
+          <w:lang w:val="en-US"/>
+        </w:rPr>
+        <w:t>Possible application fields include smart home, data center monitoring, device monitoring, but aren't limited by them.</w:t>
+      </w:r>
+    </w:p>
+    <w:p>
+      <w:pPr>
+        <w:rPr>
+          <w:lang w:val="en-US"/>
+        </w:rPr>
+      </w:pPr>
+      <w:r>
+        <w:rPr>
+          <w:lang w:val="en-US"/>
+        </w:rPr>
+        <w:t xml:space="preserve">Sensor monitoring device </w:t>
+      </w:r>
+      <w:r>
+        <w:rPr>
+          <w:noProof/>
+          <w:lang w:val="en-US"/>
+        </w:rPr>
+        <w:t>is based</w:t>
+      </w:r>
+      <w:r>
+        <w:rPr>
+          <w:lang w:val="en-US"/>
+        </w:rPr>
+        <w:t xml:space="preserve"> on Tibbo TPP3 Gen.2 board, though it is possible to use smaller TPP2 PCB or Gen.1 boards limiting performance or the number of supported features.</w:t>
+      </w:r>
+    </w:p>
+    <w:p>
+      <w:pPr>
+        <w:rPr>
+          <w:lang w:val="en-US"/>
+        </w:rPr>
+      </w:pPr>
+    </w:p>
+    <w:p>
+      <w:pPr>
+        <w:rPr>
+          <w:lang w:val="en-US"/>
+        </w:rPr>
+      </w:pPr>
+    </w:p>
+    <w:p>
+      <w:pPr>
+        <w:rPr>
+          <w:lang w:val="en-US"/>
+        </w:rPr>
+      </w:pPr>
+      <w:r>
+        <w:rPr>
+          <w:lang w:val="en-US"/>
+        </w:rPr>
+        <w:br w:type="page"/>
+      </w:r>
     </w:p>
     <w:p>
       <w:pPr>
         <w:pStyle w:val="1"/>
       </w:pPr>
-      <w:bookmarkStart w:id="9" w:name="_kw0faaepgwj9" w:colFirst="0" w:colLast="0"/>
-      <w:bookmarkStart w:id="10" w:name="_Toc463525063"/>
-      <w:bookmarkEnd w:id="9"/>
-      <w:r>
-        <w:t>Introduction</w:t>
-      </w:r>
+      <w:bookmarkStart w:id="10" w:name="_2bjkxhnf3vox" w:colFirst="0" w:colLast="0"/>
+      <w:bookmarkStart w:id="11" w:name="_Toc463525064"/>
       <w:bookmarkEnd w:id="10"/>
-    </w:p>
-    <w:p>
-      <w:pPr>
-        <w:rPr>
-          <w:lang w:val="en-US"/>
-        </w:rPr>
-      </w:pPr>
-      <w:r>
-        <w:rPr>
-          <w:lang w:val="en-US"/>
-        </w:rPr>
-        <w:t>In the real world, there is often</w:t>
-      </w:r>
-      <w:r>
-        <w:rPr>
-          <w:noProof/>
-          <w:lang w:val="en-US"/>
-        </w:rPr>
-        <w:t xml:space="preserve"> need</w:t>
-      </w:r>
-      <w:r>
-        <w:rPr>
-          <w:lang w:val="en-US"/>
-        </w:rPr>
-        <w:t xml:space="preserve"> to monitor and record different environment parameters such as temperature, barometric pressure, etc. and react to its changes. Multiple hardware manufacturers develop and sell their solutions that, in most cases, are dedicated to the narrow application niche.</w:t>
-      </w:r>
-    </w:p>
-    <w:p>
-      <w:pPr>
-        <w:rPr>
-          <w:lang w:val="en-US"/>
-        </w:rPr>
-      </w:pPr>
-      <w:r>
-        <w:rPr>
-          <w:lang w:val="en-US"/>
-        </w:rPr>
-        <w:t>Tibbo’s hardware modular design and programmability ease make Tibbo TPB platform ideal for building a device that monitors various sensors, not only environmental parameters but, virtually, any sensor that reports some digital or analog values.</w:t>
-      </w:r>
-    </w:p>
-    <w:p>
-      <w:pPr>
-        <w:rPr>
-          <w:lang w:val="en-US"/>
-        </w:rPr>
-      </w:pPr>
-      <w:r>
-        <w:rPr>
-          <w:lang w:val="en-US"/>
-        </w:rPr>
-        <w:t xml:space="preserve">A broad range of Tibbo original sensors supports building a device that monitors any parameters needed and which that can </w:t>
-      </w:r>
-      <w:r>
-        <w:rPr>
-          <w:noProof/>
-          <w:lang w:val="en-US"/>
-        </w:rPr>
-        <w:t>be extended</w:t>
-      </w:r>
-      <w:r>
-        <w:rPr>
-          <w:lang w:val="en-US"/>
-        </w:rPr>
-        <w:t xml:space="preserve"> at any time.</w:t>
-      </w:r>
-    </w:p>
-    <w:p>
-      <w:pPr>
-        <w:rPr>
-          <w:lang w:val="en-US"/>
-        </w:rPr>
-      </w:pPr>
-      <w:r>
-        <w:rPr>
-          <w:lang w:val="en-US"/>
-        </w:rPr>
-        <w:t>Support for multiple protocols, such as ModBus and SNMP, allows seamless device integration into existing infrastructure. Numerous communication ports support all the main sensor types: RS-232, RS-485, Dry Contact, 1-wire, and I</w:t>
-      </w:r>
-      <w:r>
-        <w:rPr>
-          <w:vertAlign w:val="superscript"/>
-          <w:lang w:val="en-US"/>
-        </w:rPr>
-        <w:t>2</w:t>
-      </w:r>
-      <w:r>
-        <w:rPr>
-          <w:lang w:val="en-US"/>
-        </w:rPr>
-        <w:t xml:space="preserve">C. </w:t>
-      </w:r>
-    </w:p>
-    <w:p>
-      <w:pPr>
-        <w:rPr>
-          <w:lang w:val="en-US"/>
-        </w:rPr>
-      </w:pPr>
-      <w:r>
-        <w:rPr>
-          <w:lang w:val="en-US"/>
-        </w:rPr>
-        <w:t>Possible application fields include smart home, data center monitoring, device monitoring, but aren't limited by them.</w:t>
-      </w:r>
-    </w:p>
-    <w:p>
-      <w:pPr>
-        <w:rPr>
-          <w:lang w:val="en-US"/>
-        </w:rPr>
-      </w:pPr>
-      <w:r>
-        <w:rPr>
-          <w:lang w:val="en-US"/>
-        </w:rPr>
-        <w:t xml:space="preserve">Sensor monitoring device </w:t>
-      </w:r>
-      <w:r>
-        <w:rPr>
-          <w:noProof/>
-          <w:lang w:val="en-US"/>
-        </w:rPr>
-        <w:t>is based</w:t>
-      </w:r>
-      <w:r>
-        <w:rPr>
-          <w:lang w:val="en-US"/>
-        </w:rPr>
-        <w:t xml:space="preserve"> on Tibbo TPP3 Gen.2 board, though it is possible to use smaller TPP2 PCB or Gen.1 boards limiting performance or the number of supported features.</w:t>
-      </w:r>
-    </w:p>
-    <w:p>
-      <w:pPr>
-        <w:rPr>
-          <w:lang w:val="en-US"/>
-        </w:rPr>
-      </w:pPr>
-    </w:p>
-    <w:p>
-      <w:pPr>
-        <w:rPr>
-          <w:lang w:val="en-US"/>
-        </w:rPr>
-      </w:pPr>
-    </w:p>
-    <w:p>
-      <w:pPr>
-        <w:rPr>
-          <w:lang w:val="en-US"/>
-        </w:rPr>
-      </w:pPr>
-      <w:r>
-        <w:rPr>
-          <w:lang w:val="en-US"/>
-        </w:rPr>
-        <w:br w:type="page"/>
-      </w:r>
-    </w:p>
-    <w:p>
-      <w:pPr>
-        <w:pStyle w:val="1"/>
-      </w:pPr>
-      <w:bookmarkStart w:id="11" w:name="_2bjkxhnf3vox" w:colFirst="0" w:colLast="0"/>
-      <w:bookmarkStart w:id="12" w:name="_Toc463525064"/>
-      <w:bookmarkEnd w:id="11"/>
       <w:r>
         <w:lastRenderedPageBreak/>
         <w:t>Technical characteristics</w:t>
       </w:r>
-      <w:bookmarkEnd w:id="12"/>
+      <w:bookmarkEnd w:id="11"/>
     </w:p>
     <w:p>
       <w:pPr>
@@ -2274,8 +2278,8 @@
           <w:lang w:val="en-US"/>
         </w:rPr>
       </w:pPr>
-      <w:bookmarkStart w:id="13" w:name="_boolw2uneorp" w:colFirst="0" w:colLast="0"/>
-      <w:bookmarkEnd w:id="13"/>
+      <w:bookmarkStart w:id="12" w:name="_boolw2uneorp" w:colFirst="0" w:colLast="0"/>
+      <w:bookmarkEnd w:id="12"/>
       <w:r>
         <w:rPr>
           <w:lang w:val="en-US"/>
@@ -3238,11 +3242,19 @@
                 <w:lang w:val="en-US"/>
               </w:rPr>
             </w:pPr>
-            <w:r>
-              <w:rPr>
-                <w:lang w:val="en-US"/>
-              </w:rPr>
-              <w:t>Multidrop*** support for buses</w:t>
+            <w:proofErr w:type="spellStart"/>
+            <w:r>
+              <w:rPr>
+                <w:lang w:val="en-US"/>
+              </w:rPr>
+              <w:t>Multidrop</w:t>
+            </w:r>
+            <w:proofErr w:type="spellEnd"/>
+            <w:r>
+              <w:rPr>
+                <w:lang w:val="en-US"/>
+              </w:rPr>
+              <w:t>*** support for buses</w:t>
             </w:r>
           </w:p>
         </w:tc>
@@ -3385,8 +3397,8 @@
       <w:pPr>
         <w:pStyle w:val="Header2"/>
       </w:pPr>
-      <w:bookmarkStart w:id="14" w:name="_sqfduslz3a7c" w:colFirst="0" w:colLast="0"/>
-      <w:bookmarkEnd w:id="14"/>
+      <w:bookmarkStart w:id="13" w:name="_sqfduslz3a7c" w:colFirst="0" w:colLast="0"/>
+      <w:bookmarkEnd w:id="13"/>
       <w:r>
         <w:t>Firmware features</w:t>
       </w:r>
@@ -3579,8 +3591,8 @@
       <w:pPr>
         <w:pStyle w:val="Header2"/>
       </w:pPr>
-      <w:bookmarkStart w:id="15" w:name="_ojbiw81b07vc" w:colFirst="0" w:colLast="0"/>
-      <w:bookmarkEnd w:id="15"/>
+      <w:bookmarkStart w:id="14" w:name="_ojbiw81b07vc" w:colFirst="0" w:colLast="0"/>
+      <w:bookmarkEnd w:id="14"/>
       <w:r>
         <w:t>Dimensions</w:t>
       </w:r>
@@ -3645,8 +3657,8 @@
           <w:lang w:val="en-US"/>
         </w:rPr>
       </w:pPr>
-      <w:bookmarkStart w:id="16" w:name="_3fkyleqbw84c" w:colFirst="0" w:colLast="0"/>
-      <w:bookmarkEnd w:id="16"/>
+      <w:bookmarkStart w:id="15" w:name="_3fkyleqbw84c" w:colFirst="0" w:colLast="0"/>
+      <w:bookmarkEnd w:id="15"/>
       <w:r>
         <w:br w:type="page"/>
       </w:r>
@@ -4832,14 +4844,14 @@
       <w:pPr>
         <w:pStyle w:val="1"/>
       </w:pPr>
-      <w:bookmarkStart w:id="17" w:name="_d1qq72zbzpho" w:colFirst="0" w:colLast="0"/>
-      <w:bookmarkStart w:id="18" w:name="_Toc463525065"/>
-      <w:bookmarkEnd w:id="17"/>
+      <w:bookmarkStart w:id="16" w:name="_d1qq72zbzpho" w:colFirst="0" w:colLast="0"/>
+      <w:bookmarkStart w:id="17" w:name="_Toc463525065"/>
+      <w:bookmarkEnd w:id="16"/>
       <w:r>
         <w:lastRenderedPageBreak/>
         <w:t>View of the device</w:t>
       </w:r>
-      <w:bookmarkEnd w:id="18"/>
+      <w:bookmarkEnd w:id="17"/>
     </w:p>
     <w:p>
       <w:pPr>
@@ -4847,14 +4859,14 @@
           <w:lang w:val="en-US"/>
         </w:rPr>
       </w:pPr>
-      <w:bookmarkStart w:id="19" w:name="_zfsu7l471kv5" w:colFirst="0" w:colLast="0"/>
-      <w:bookmarkStart w:id="20" w:name="_mku70f8q0qtx" w:colFirst="0" w:colLast="0"/>
-      <w:bookmarkStart w:id="21" w:name="_yz3co7312j6u" w:colFirst="0" w:colLast="0"/>
-      <w:bookmarkStart w:id="22" w:name="_vhhh6qvldwfm" w:colFirst="0" w:colLast="0"/>
+      <w:bookmarkStart w:id="18" w:name="_zfsu7l471kv5" w:colFirst="0" w:colLast="0"/>
+      <w:bookmarkStart w:id="19" w:name="_mku70f8q0qtx" w:colFirst="0" w:colLast="0"/>
+      <w:bookmarkStart w:id="20" w:name="_yz3co7312j6u" w:colFirst="0" w:colLast="0"/>
+      <w:bookmarkStart w:id="21" w:name="_vhhh6qvldwfm" w:colFirst="0" w:colLast="0"/>
+      <w:bookmarkEnd w:id="18"/>
       <w:bookmarkEnd w:id="19"/>
       <w:bookmarkEnd w:id="20"/>
       <w:bookmarkEnd w:id="21"/>
-      <w:bookmarkEnd w:id="22"/>
       <w:r>
         <w:rPr>
           <w:noProof/>
@@ -6758,7 +6770,7 @@
                 <w:noProof/>
               </w:rPr>
               <w:drawing>
-                <wp:anchor distT="114300" distB="114300" distL="114300" distR="114300" simplePos="0" relativeHeight="251643904" behindDoc="0" locked="0" layoutInCell="0" hidden="0" allowOverlap="1" wp14:anchorId="0AA0A604" wp14:editId="500DAB1D">
+                <wp:anchor distT="114300" distB="114300" distL="114300" distR="114300" simplePos="0" relativeHeight="251631616" behindDoc="0" locked="0" layoutInCell="0" hidden="0" allowOverlap="1" wp14:anchorId="0AA0A604" wp14:editId="500DAB1D">
                   <wp:simplePos x="0" y="0"/>
                   <wp:positionH relativeFrom="margin">
                     <wp:posOffset>2074545</wp:posOffset>
@@ -9795,8 +9807,8 @@
           <w:lang w:val="en-US"/>
         </w:rPr>
       </w:pPr>
-      <w:bookmarkStart w:id="23" w:name="_pez07bge08ia" w:colFirst="0" w:colLast="0"/>
-      <w:bookmarkEnd w:id="23"/>
+      <w:bookmarkStart w:id="22" w:name="_pez07bge08ia" w:colFirst="0" w:colLast="0"/>
+      <w:bookmarkEnd w:id="22"/>
       <w:r>
         <w:rPr>
           <w:lang w:val="en-US"/>
@@ -9811,9 +9823,9 @@
           <w:lang w:val="en-US"/>
         </w:rPr>
       </w:pPr>
-      <w:bookmarkStart w:id="24" w:name="_my7ubv5y8sse" w:colFirst="0" w:colLast="0"/>
-      <w:bookmarkStart w:id="25" w:name="_Toc463525066"/>
-      <w:bookmarkEnd w:id="24"/>
+      <w:bookmarkStart w:id="23" w:name="_my7ubv5y8sse" w:colFirst="0" w:colLast="0"/>
+      <w:bookmarkStart w:id="24" w:name="_Toc463525066"/>
+      <w:bookmarkEnd w:id="23"/>
       <w:r>
         <w:rPr>
           <w:lang w:val="en-US"/>
@@ -9821,7 +9833,7 @@
         <w:lastRenderedPageBreak/>
         <w:t>Power supply requirements for device and sensors</w:t>
       </w:r>
-      <w:bookmarkEnd w:id="25"/>
+      <w:bookmarkEnd w:id="24"/>
     </w:p>
     <w:p>
       <w:pPr>
@@ -10070,16 +10082,16 @@
           <w:lang w:val="en-US"/>
         </w:rPr>
       </w:pPr>
-      <w:bookmarkStart w:id="26" w:name="_au5w3l5axhwm" w:colFirst="0" w:colLast="0"/>
-      <w:bookmarkStart w:id="27" w:name="_Toc463525067"/>
+      <w:bookmarkStart w:id="25" w:name="_au5w3l5axhwm" w:colFirst="0" w:colLast="0"/>
+      <w:bookmarkStart w:id="26" w:name="_Toc463525067"/>
+      <w:bookmarkEnd w:id="25"/>
+      <w:r>
+        <w:rPr>
+          <w:lang w:val="en-US"/>
+        </w:rPr>
+        <w:t>DIN-rail mounting</w:t>
+      </w:r>
       <w:bookmarkEnd w:id="26"/>
-      <w:r>
-        <w:rPr>
-          <w:lang w:val="en-US"/>
-        </w:rPr>
-        <w:t>DIN-rail mounting</w:t>
-      </w:r>
-      <w:bookmarkEnd w:id="27"/>
     </w:p>
     <w:p>
       <w:pPr>
@@ -10225,16 +10237,16 @@
           <w:lang w:val="en-US"/>
         </w:rPr>
       </w:pPr>
-      <w:bookmarkStart w:id="28" w:name="_y2kie2abnwc1" w:colFirst="0" w:colLast="0"/>
-      <w:bookmarkStart w:id="29" w:name="_Toc463525068"/>
+      <w:bookmarkStart w:id="27" w:name="_y2kie2abnwc1" w:colFirst="0" w:colLast="0"/>
+      <w:bookmarkStart w:id="28" w:name="_Toc463525068"/>
+      <w:bookmarkEnd w:id="27"/>
+      <w:r>
+        <w:rPr>
+          <w:lang w:val="en-US"/>
+        </w:rPr>
+        <w:t>Rack mounting</w:t>
+      </w:r>
       <w:bookmarkEnd w:id="28"/>
-      <w:r>
-        <w:rPr>
-          <w:lang w:val="en-US"/>
-        </w:rPr>
-        <w:t>Rack mounting</w:t>
-      </w:r>
-      <w:bookmarkEnd w:id="29"/>
     </w:p>
     <w:p>
       <w:pPr>
@@ -10312,9 +10324,9 @@
           <w:lang w:val="en-US"/>
         </w:rPr>
       </w:pPr>
-      <w:bookmarkStart w:id="30" w:name="_gs8uaiq8r5tf" w:colFirst="0" w:colLast="0"/>
-      <w:bookmarkStart w:id="31" w:name="_Toc463525069"/>
-      <w:bookmarkEnd w:id="30"/>
+      <w:bookmarkStart w:id="29" w:name="_gs8uaiq8r5tf" w:colFirst="0" w:colLast="0"/>
+      <w:bookmarkStart w:id="30" w:name="_Toc463525069"/>
+      <w:bookmarkEnd w:id="29"/>
       <w:r>
         <w:rPr>
           <w:lang w:val="en-US"/>
@@ -10328,7 +10340,7 @@
         </w:rPr>
         <w:t>learning</w:t>
       </w:r>
-      <w:bookmarkEnd w:id="31"/>
+      <w:bookmarkEnd w:id="30"/>
     </w:p>
     <w:p>
       <w:pPr>
@@ -10340,33 +10352,7 @@
         <w:rPr>
           <w:lang w:val="en-US"/>
         </w:rPr>
-        <w:t>Most of the sensors have self-identification allowing the master device to address specific slave device on the bus, like a serial number for 1-wire and Tibbo original sensors or device address for I</w:t>
-      </w:r>
-      <w:r>
-        <w:rPr>
-          <w:vertAlign w:val="superscript"/>
-          <w:lang w:val="en-US"/>
-        </w:rPr>
-        <w:t>2</w:t>
-      </w:r>
-      <w:r>
-        <w:rPr>
-          <w:lang w:val="en-US"/>
-        </w:rPr>
-        <w:t xml:space="preserve">C devices. However, in most cases, there is no valid method for determining what </w:t>
-      </w:r>
-      <w:r>
-        <w:rPr>
-          <w:noProof/>
-          <w:lang w:val="en-US"/>
-        </w:rPr>
-        <w:t>parameters and how many of them are reported by the specific sensor</w:t>
-      </w:r>
-      <w:r>
-        <w:rPr>
-          <w:lang w:val="en-US"/>
-        </w:rPr>
-        <w:t>.</w:t>
+        <w:t>Most of the sensors have self-identification allowing the master device to address specific slave device on the bus, like a serial number for 1-wire and Tibbo original sensors or device address for I2C devices. However, in most cases, there is no valid method for determining what parameters and how many of them are reported by the specific sensor.</w:t>
       </w:r>
     </w:p>
     <w:p>
@@ -10379,20 +10365,7 @@
         <w:rPr>
           <w:lang w:val="en-US"/>
         </w:rPr>
-        <w:t xml:space="preserve">Thus, the device needs information of sensor association with the parameter type it reports and </w:t>
-      </w:r>
-      <w:r>
-        <w:rPr>
-          <w:noProof/>
-          <w:lang w:val="en-US"/>
-        </w:rPr>
-        <w:t>point</w:t>
-      </w:r>
-      <w:r>
-        <w:rPr>
-          <w:lang w:val="en-US"/>
-        </w:rPr>
-        <w:t>, where it is connected.</w:t>
+        <w:t>Thus, the device needs information of sensor association with the parameter type it reports and point, where it is connected.</w:t>
       </w:r>
     </w:p>
     <w:p>
@@ -10405,45 +10378,7 @@
         <w:rPr>
           <w:lang w:val="en-US"/>
         </w:rPr>
-        <w:t>Connection point information is important because, for instance, I</w:t>
-      </w:r>
-      <w:r>
-        <w:rPr>
-          <w:vertAlign w:val="superscript"/>
-          <w:lang w:val="en-US"/>
-        </w:rPr>
-        <w:t>2</w:t>
-      </w:r>
-      <w:r>
-        <w:rPr>
-          <w:lang w:val="en-US"/>
-        </w:rPr>
-        <w:t>C device addresses are not unique and, generally, cannot be reprogrammed by</w:t>
-      </w:r>
-      <w:r>
-        <w:rPr>
-          <w:lang w:val="en-US"/>
-        </w:rPr>
-        <w:t xml:space="preserve"> the</w:t>
-      </w:r>
-      <w:r>
-        <w:rPr>
-          <w:lang w:val="en-US"/>
-        </w:rPr>
-        <w:t xml:space="preserve"> </w:t>
-      </w:r>
-      <w:r>
-        <w:rPr>
-          <w:noProof/>
-          <w:lang w:val="en-US"/>
-        </w:rPr>
-        <w:t>end</w:t>
-      </w:r>
-      <w:r>
-        <w:rPr>
-          <w:lang w:val="en-US"/>
-        </w:rPr>
-        <w:t xml:space="preserve"> user, so you should specify bus and port where that specific sensor will be connected.</w:t>
+        <w:t>Connection point information is essential because, for instance, I2C device addresses are not unique and cannot be reprogrammed by the end user, so you should specify bus and port where that specific sensor will be connected.</w:t>
       </w:r>
     </w:p>
     <w:p>
@@ -10456,20 +10391,7 @@
         <w:rPr>
           <w:lang w:val="en-US"/>
         </w:rPr>
-        <w:t xml:space="preserve">During the booting process, the device searches for connected sensors and checks internal database to determine which parameter is reported by the specific sensor. If no association </w:t>
-      </w:r>
-      <w:r>
-        <w:rPr>
-          <w:noProof/>
-          <w:lang w:val="en-US"/>
-        </w:rPr>
-        <w:t>is found</w:t>
-      </w:r>
-      <w:r>
-        <w:rPr>
-          <w:lang w:val="en-US"/>
-        </w:rPr>
-        <w:t>, the sensor is counted as ‘newly connected’ and excluded from the sensor poll loop until you specify its type.</w:t>
+        <w:t>During the booting process, the device searches for connected sensors and checks the internal database to determine which parameter is reported by the specific sensor. If no association is found, the sensor is counted as ‘newly connected’ and excluded from the sensor poll loop until you specify its type.</w:t>
       </w:r>
     </w:p>
     <w:p>
@@ -10529,11 +10451,25 @@
         </w:rPr>
         <w:t xml:space="preserve">Select bus and port </w:t>
       </w:r>
-      <w:r>
-        <w:rPr>
-          <w:lang w:val="en-US"/>
-        </w:rPr>
-        <w:t xml:space="preserve">to which </w:t>
+      <w:proofErr w:type="spellStart"/>
+      <w:r>
+        <w:rPr>
+          <w:lang w:val="en-US"/>
+        </w:rPr>
+        <w:t>to</w:t>
+      </w:r>
+      <w:r>
+        <w:rPr>
+          <w:lang w:val="en-US"/>
+        </w:rPr>
+        <w:t>which</w:t>
+      </w:r>
+      <w:proofErr w:type="spellEnd"/>
+      <w:r>
+        <w:rPr>
+          <w:lang w:val="en-US"/>
+        </w:rPr>
+        <w:t xml:space="preserve"> </w:t>
       </w:r>
       <w:r>
         <w:rPr>
@@ -10673,16 +10609,16 @@
           <w:lang w:val="en-US"/>
         </w:rPr>
       </w:pPr>
-      <w:bookmarkStart w:id="32" w:name="_q5hronsrxjh3" w:colFirst="0" w:colLast="0"/>
-      <w:bookmarkStart w:id="33" w:name="_Toc463525070"/>
+      <w:bookmarkStart w:id="31" w:name="_q5hronsrxjh3" w:colFirst="0" w:colLast="0"/>
+      <w:bookmarkStart w:id="32" w:name="_Toc463525070"/>
+      <w:bookmarkEnd w:id="31"/>
+      <w:r>
+        <w:rPr>
+          <w:lang w:val="en-US"/>
+        </w:rPr>
+        <w:t>Tibbo original sensors</w:t>
+      </w:r>
       <w:bookmarkEnd w:id="32"/>
-      <w:r>
-        <w:rPr>
-          <w:lang w:val="en-US"/>
-        </w:rPr>
-        <w:t>Tibbo original sensors</w:t>
-      </w:r>
-      <w:bookmarkEnd w:id="33"/>
     </w:p>
     <w:p>
       <w:pPr>
@@ -10740,7 +10676,7 @@
           <w:noProof/>
           <w:lang w:val="en-US"/>
         </w:rPr>
-        <w:t>casing</w:t>
+        <w:t>shell</w:t>
       </w:r>
       <w:r>
         <w:rPr>
@@ -12306,16 +12242,16 @@
           <w:lang w:val="en-US"/>
         </w:rPr>
       </w:pPr>
-      <w:bookmarkStart w:id="34" w:name="_eurg7vos8de" w:colFirst="0" w:colLast="0"/>
-      <w:bookmarkStart w:id="35" w:name="_Toc463525071"/>
+      <w:bookmarkStart w:id="33" w:name="_eurg7vos8de" w:colFirst="0" w:colLast="0"/>
+      <w:bookmarkStart w:id="34" w:name="_Toc463525071"/>
+      <w:bookmarkEnd w:id="33"/>
+      <w:r>
+        <w:rPr>
+          <w:lang w:val="en-US"/>
+        </w:rPr>
+        <w:t>1-Wire and Single-Wire ports</w:t>
+      </w:r>
       <w:bookmarkEnd w:id="34"/>
-      <w:r>
-        <w:rPr>
-          <w:lang w:val="en-US"/>
-        </w:rPr>
-        <w:t>1-Wire and Single-Wire ports</w:t>
-      </w:r>
-      <w:bookmarkEnd w:id="35"/>
     </w:p>
     <w:p>
       <w:pPr>
@@ -12550,29 +12486,29 @@
           <w:lang w:val="en-US"/>
         </w:rPr>
       </w:pPr>
-      <w:bookmarkStart w:id="36" w:name="_cncba2fvq7st" w:colFirst="0" w:colLast="0"/>
-      <w:bookmarkStart w:id="37" w:name="_Toc463525072"/>
+      <w:bookmarkStart w:id="35" w:name="_cncba2fvq7st" w:colFirst="0" w:colLast="0"/>
+      <w:bookmarkStart w:id="36" w:name="_Toc463525072"/>
+      <w:bookmarkEnd w:id="35"/>
+      <w:r>
+        <w:rPr>
+          <w:lang w:val="en-US"/>
+        </w:rPr>
+        <w:t>Word about I</w:t>
+      </w:r>
+      <w:r>
+        <w:rPr>
+          <w:vertAlign w:val="superscript"/>
+          <w:lang w:val="en-US"/>
+        </w:rPr>
+        <w:t>2</w:t>
+      </w:r>
+      <w:r>
+        <w:rPr>
+          <w:lang w:val="en-US"/>
+        </w:rPr>
+        <w:t>C bus</w:t>
+      </w:r>
       <w:bookmarkEnd w:id="36"/>
-      <w:r>
-        <w:rPr>
-          <w:lang w:val="en-US"/>
-        </w:rPr>
-        <w:t>Word about I</w:t>
-      </w:r>
-      <w:r>
-        <w:rPr>
-          <w:vertAlign w:val="superscript"/>
-          <w:lang w:val="en-US"/>
-        </w:rPr>
-        <w:t>2</w:t>
-      </w:r>
-      <w:r>
-        <w:rPr>
-          <w:lang w:val="en-US"/>
-        </w:rPr>
-        <w:t>C bus</w:t>
-      </w:r>
-      <w:bookmarkEnd w:id="37"/>
     </w:p>
     <w:p>
       <w:pPr>
@@ -12591,7 +12527,14 @@
           <w:noProof/>
           <w:lang w:val="en-US"/>
         </w:rPr>
-        <w:t>is not originally designed</w:t>
+        <w:t>was</w:t>
+      </w:r>
+      <w:r>
+        <w:rPr>
+          <w:noProof/>
+          <w:lang w:val="en-US"/>
+        </w:rPr>
+        <w:t xml:space="preserve"> not originally designed</w:t>
       </w:r>
       <w:r>
         <w:rPr>
@@ -12883,9 +12826,9 @@
           <w:lang w:val="en-US"/>
         </w:rPr>
       </w:pPr>
-      <w:bookmarkStart w:id="38" w:name="_7b6a7ro6f825" w:colFirst="0" w:colLast="0"/>
-      <w:bookmarkStart w:id="39" w:name="_Toc463525073"/>
-      <w:bookmarkEnd w:id="38"/>
+      <w:bookmarkStart w:id="37" w:name="_7b6a7ro6f825" w:colFirst="0" w:colLast="0"/>
+      <w:bookmarkStart w:id="38" w:name="_Toc463525073"/>
+      <w:bookmarkEnd w:id="37"/>
       <w:r>
         <w:rPr>
           <w:lang w:val="en-US"/>
@@ -12893,7 +12836,7 @@
         <w:lastRenderedPageBreak/>
         <w:t>Dry contact sensors</w:t>
       </w:r>
-      <w:bookmarkEnd w:id="39"/>
+      <w:bookmarkEnd w:id="38"/>
     </w:p>
     <w:p>
       <w:pPr>
@@ -12930,23 +12873,57 @@
       </w:pPr>
       <w:r>
         <w:rPr>
+          <w:lang w:val="en-US"/>
+        </w:rPr>
+        <w:t xml:space="preserve">When connecting custom dry contact sensor wire, </w:t>
+      </w:r>
+      <w:r>
+        <w:rPr>
+          <w:lang w:val="en-US"/>
+        </w:rPr>
+        <w:t xml:space="preserve">make connection to the system ground to </w:t>
+      </w:r>
+      <w:proofErr w:type="spellStart"/>
+      <w:r>
+        <w:rPr>
+          <w:lang w:val="en-US"/>
+        </w:rPr>
+        <w:t>actiave</w:t>
+      </w:r>
+      <w:proofErr w:type="spellEnd"/>
+      <w:r>
+        <w:rPr>
+          <w:lang w:val="en-US"/>
+        </w:rPr>
+        <w:t xml:space="preserve"> DC.</w:t>
+      </w:r>
+    </w:p>
+    <w:p>
+      <w:pPr>
+        <w:jc w:val="center"/>
+        <w:rPr>
+          <w:lang w:val="en-US"/>
+        </w:rPr>
+      </w:pPr>
+      <w:r>
+        <w:rPr>
           <w:noProof/>
         </w:rPr>
         <mc:AlternateContent>
           <mc:Choice Requires="wpg">
             <w:drawing>
-              <wp:anchor distT="114300" distB="114300" distL="114300" distR="114300" simplePos="0" relativeHeight="251664384" behindDoc="1" locked="0" layoutInCell="0" hidden="0" allowOverlap="1" wp14:anchorId="586D9F5B" wp14:editId="00875D0D">
+              <wp:anchor distT="0" distB="0" distL="114300" distR="114300" simplePos="0" relativeHeight="251655168" behindDoc="0" locked="0" layoutInCell="1" allowOverlap="1">
                 <wp:simplePos x="0" y="0"/>
-                <wp:positionH relativeFrom="margin">
-                  <wp:posOffset>1565910</wp:posOffset>
+                <wp:positionH relativeFrom="column">
+                  <wp:posOffset>1899920</wp:posOffset>
                 </wp:positionH>
                 <wp:positionV relativeFrom="paragraph">
-                  <wp:posOffset>908050</wp:posOffset>
+                  <wp:posOffset>392430</wp:posOffset>
                 </wp:positionV>
-                <wp:extent cx="2109470" cy="1299845"/>
-                <wp:effectExtent l="0" t="0" r="0" b="0"/>
-                <wp:wrapTopAndBottom distT="114300" distB="114300"/>
-                <wp:docPr id="125" name="Группа 125"/>
+                <wp:extent cx="1780540" cy="929640"/>
+                <wp:effectExtent l="0" t="95250" r="0" b="41910"/>
+                <wp:wrapTopAndBottom/>
+                <wp:docPr id="12" name="Группа 12"/>
                 <wp:cNvGraphicFramePr/>
                 <a:graphic xmlns:a="http://schemas.openxmlformats.org/drawingml/2006/main">
                   <a:graphicData uri="http://schemas.microsoft.com/office/word/2010/wordprocessingGroup">
@@ -12955,80 +12932,164 @@
                       <wpg:grpSpPr>
                         <a:xfrm>
                           <a:off x="0" y="0"/>
-                          <a:ext cx="2109470" cy="1299845"/>
-                          <a:chOff x="3829050" y="1699200"/>
-                          <a:chExt cx="5391150" cy="3312900"/>
+                          <a:ext cx="1780540" cy="929640"/>
+                          <a:chOff x="0" y="0"/>
+                          <a:chExt cx="1780540" cy="929640"/>
                         </a:xfrm>
                       </wpg:grpSpPr>
+                      <wpg:grpSp>
+                        <wpg:cNvPr id="1" name="Группа 1"/>
+                        <wpg:cNvGrpSpPr/>
+                        <wpg:grpSpPr>
+                          <a:xfrm>
+                            <a:off x="0" y="0"/>
+                            <a:ext cx="1780540" cy="929640"/>
+                            <a:chOff x="0" y="0"/>
+                            <a:chExt cx="1781119" cy="929690"/>
+                          </a:xfrm>
+                        </wpg:grpSpPr>
+                        <wps:wsp>
+                          <wps:cNvPr id="126" name="Скругленный прямоугольник 126"/>
+                          <wps:cNvSpPr/>
+                          <wps:spPr>
+                            <a:xfrm>
+                              <a:off x="0" y="213360"/>
+                              <a:ext cx="268342" cy="508261"/>
+                            </a:xfrm>
+                            <a:prstGeom prst="roundRect">
+                              <a:avLst>
+                                <a:gd name="adj" fmla="val 43055"/>
+                              </a:avLst>
+                            </a:prstGeom>
+                            <a:solidFill>
+                              <a:srgbClr val="FFFFFF"/>
+                            </a:solidFill>
+                            <a:ln w="19050" cap="flat" cmpd="sng">
+                              <a:solidFill>
+                                <a:srgbClr val="000000"/>
+                              </a:solidFill>
+                              <a:prstDash val="solid"/>
+                              <a:round/>
+                              <a:headEnd type="none" w="med" len="med"/>
+                              <a:tailEnd type="none" w="med" len="med"/>
+                            </a:ln>
+                          </wps:spPr>
+                          <wps:txbx>
+                            <w:txbxContent>
+                              <w:p>
+                                <w:pPr>
+                                  <w:spacing w:line="240" w:lineRule="auto"/>
+                                  <w:textDirection w:val="btLr"/>
+                                </w:pPr>
+                              </w:p>
+                            </w:txbxContent>
+                          </wps:txbx>
+                          <wps:bodyPr lIns="91425" tIns="91425" rIns="91425" bIns="91425" anchor="ctr" anchorCtr="0"/>
+                        </wps:wsp>
+                        <wps:wsp>
+                          <wps:cNvPr id="127" name="Прямая со стрелкой 127"/>
+                          <wps:cNvCnPr/>
+                          <wps:spPr>
+                            <a:xfrm flipH="1">
+                              <a:off x="152400" y="7620"/>
+                              <a:ext cx="1628719" cy="3767"/>
+                            </a:xfrm>
+                            <a:prstGeom prst="straightConnector1">
+                              <a:avLst/>
+                            </a:prstGeom>
+                            <a:noFill/>
+                            <a:ln w="19050" cap="flat" cmpd="sng">
+                              <a:solidFill>
+                                <a:srgbClr val="000000"/>
+                              </a:solidFill>
+                              <a:prstDash val="solid"/>
+                              <a:round/>
+                              <a:headEnd type="stealth" w="lg" len="lg"/>
+                              <a:tailEnd type="none" w="lg" len="lg"/>
+                            </a:ln>
+                          </wps:spPr>
+                          <wps:bodyPr/>
+                        </wps:wsp>
+                        <wps:wsp>
+                          <wps:cNvPr id="128" name="Прямая со стрелкой 128"/>
+                          <wps:cNvCnPr/>
+                          <wps:spPr>
+                            <a:xfrm>
+                              <a:off x="152400" y="0"/>
+                              <a:ext cx="0" cy="298977"/>
+                            </a:xfrm>
+                            <a:prstGeom prst="straightConnector1">
+                              <a:avLst/>
+                            </a:prstGeom>
+                            <a:noFill/>
+                            <a:ln w="19050" cap="flat" cmpd="sng">
+                              <a:solidFill>
+                                <a:srgbClr val="000000"/>
+                              </a:solidFill>
+                              <a:prstDash val="solid"/>
+                              <a:round/>
+                              <a:headEnd type="none" w="lg" len="lg"/>
+                              <a:tailEnd type="none" w="lg" len="lg"/>
+                            </a:ln>
+                          </wps:spPr>
+                          <wps:bodyPr/>
+                        </wps:wsp>
+                        <wps:wsp>
+                          <wps:cNvPr id="130" name="Прямая со стрелкой 130"/>
+                          <wps:cNvCnPr/>
+                          <wps:spPr>
+                            <a:xfrm>
+                              <a:off x="152400" y="541020"/>
+                              <a:ext cx="0" cy="388670"/>
+                            </a:xfrm>
+                            <a:prstGeom prst="straightConnector1">
+                              <a:avLst/>
+                            </a:prstGeom>
+                            <a:noFill/>
+                            <a:ln w="19050" cap="flat" cmpd="sng">
+                              <a:solidFill>
+                                <a:srgbClr val="000000"/>
+                              </a:solidFill>
+                              <a:prstDash val="solid"/>
+                              <a:round/>
+                              <a:headEnd type="none" w="lg" len="lg"/>
+                              <a:tailEnd type="none" w="lg" len="lg"/>
+                            </a:ln>
+                          </wps:spPr>
+                          <wps:bodyPr/>
+                        </wps:wsp>
+                        <wps:wsp>
+                          <wps:cNvPr id="131" name="Прямая со стрелкой 131"/>
+                          <wps:cNvCnPr/>
+                          <wps:spPr>
+                            <a:xfrm>
+                              <a:off x="60960" y="929640"/>
+                              <a:ext cx="178895" cy="0"/>
+                            </a:xfrm>
+                            <a:prstGeom prst="straightConnector1">
+                              <a:avLst/>
+                            </a:prstGeom>
+                            <a:noFill/>
+                            <a:ln w="76200" cap="flat" cmpd="sng">
+                              <a:solidFill>
+                                <a:srgbClr val="000000"/>
+                              </a:solidFill>
+                              <a:prstDash val="solid"/>
+                              <a:round/>
+                              <a:headEnd type="none" w="lg" len="lg"/>
+                              <a:tailEnd type="none" w="lg" len="lg"/>
+                            </a:ln>
+                          </wps:spPr>
+                          <wps:bodyPr/>
+                        </wps:wsp>
+                      </wpg:grpSp>
                       <wps:wsp>
-                        <wps:cNvPr id="126" name="Скругленный прямоугольник 126"/>
-                        <wps:cNvSpPr/>
-                        <wps:spPr>
-                          <a:xfrm>
-                            <a:off x="3829050" y="2552700"/>
-                            <a:ext cx="685800" cy="1295400"/>
-                          </a:xfrm>
-                          <a:prstGeom prst="roundRect">
-                            <a:avLst>
-                              <a:gd name="adj" fmla="val 43055"/>
-                            </a:avLst>
-                          </a:prstGeom>
-                          <a:solidFill>
-                            <a:srgbClr val="FFFFFF"/>
-                          </a:solidFill>
-                          <a:ln w="19050" cap="flat" cmpd="sng">
-                            <a:solidFill>
-                              <a:srgbClr val="000000"/>
-                            </a:solidFill>
-                            <a:prstDash val="solid"/>
-                            <a:round/>
-                            <a:headEnd type="none" w="med" len="med"/>
-                            <a:tailEnd type="none" w="med" len="med"/>
-                          </a:ln>
-                        </wps:spPr>
-                        <wps:txbx>
-                          <w:txbxContent>
-                            <w:p>
-                              <w:pPr>
-                                <w:spacing w:line="240" w:lineRule="auto"/>
-                                <w:textDirection w:val="btLr"/>
-                              </w:pPr>
-                            </w:p>
-                          </w:txbxContent>
-                        </wps:txbx>
-                        <wps:bodyPr lIns="91425" tIns="91425" rIns="91425" bIns="91425" anchor="ctr" anchorCtr="0"/>
-                      </wps:wsp>
-                      <wps:wsp>
-                        <wps:cNvPr id="127" name="Прямая со стрелкой 127"/>
+                        <wps:cNvPr id="129" name="Прямая со стрелкой 129"/>
                         <wps:cNvCnPr/>
                         <wps:spPr>
                           <a:xfrm flipH="1">
-                            <a:off x="4219500" y="2019300"/>
-                            <a:ext cx="4162500" cy="9600"/>
-                          </a:xfrm>
-                          <a:prstGeom prst="straightConnector1">
-                            <a:avLst/>
-                          </a:prstGeom>
-                          <a:noFill/>
-                          <a:ln w="19050" cap="flat" cmpd="sng">
-                            <a:solidFill>
-                              <a:srgbClr val="000000"/>
-                            </a:solidFill>
-                            <a:prstDash val="solid"/>
-                            <a:round/>
-                            <a:headEnd type="stealth" w="lg" len="lg"/>
-                            <a:tailEnd type="none" w="lg" len="lg"/>
-                          </a:ln>
-                        </wps:spPr>
-                        <wps:bodyPr/>
-                      </wps:wsp>
-                      <wps:wsp>
-                        <wps:cNvPr id="128" name="Прямая со стрелкой 128"/>
-                        <wps:cNvCnPr/>
-                        <wps:spPr>
-                          <a:xfrm>
-                            <a:off x="4210050" y="2019300"/>
-                            <a:ext cx="0" cy="762000"/>
+                            <a:off x="91440" y="297180"/>
+                            <a:ext cx="59055" cy="238760"/>
                           </a:xfrm>
                           <a:prstGeom prst="straightConnector1">
                             <a:avLst/>
@@ -13046,329 +13107,6 @@
                         </wps:spPr>
                         <wps:bodyPr/>
                       </wps:wsp>
-                      <wps:wsp>
-                        <wps:cNvPr id="129" name="Прямая со стрелкой 129"/>
-                        <wps:cNvCnPr/>
-                        <wps:spPr>
-                          <a:xfrm flipH="1">
-                            <a:off x="4057650" y="2781300"/>
-                            <a:ext cx="152400" cy="609600"/>
-                          </a:xfrm>
-                          <a:prstGeom prst="straightConnector1">
-                            <a:avLst/>
-                          </a:prstGeom>
-                          <a:noFill/>
-                          <a:ln w="19050" cap="flat" cmpd="sng">
-                            <a:solidFill>
-                              <a:srgbClr val="000000"/>
-                            </a:solidFill>
-                            <a:prstDash val="solid"/>
-                            <a:round/>
-                            <a:headEnd type="none" w="lg" len="lg"/>
-                            <a:tailEnd type="none" w="lg" len="lg"/>
-                          </a:ln>
-                        </wps:spPr>
-                        <wps:bodyPr/>
-                      </wps:wsp>
-                      <wps:wsp>
-                        <wps:cNvPr id="130" name="Прямая со стрелкой 130"/>
-                        <wps:cNvCnPr/>
-                        <wps:spPr>
-                          <a:xfrm>
-                            <a:off x="4210050" y="3390900"/>
-                            <a:ext cx="0" cy="990600"/>
-                          </a:xfrm>
-                          <a:prstGeom prst="straightConnector1">
-                            <a:avLst/>
-                          </a:prstGeom>
-                          <a:noFill/>
-                          <a:ln w="19050" cap="flat" cmpd="sng">
-                            <a:solidFill>
-                              <a:srgbClr val="000000"/>
-                            </a:solidFill>
-                            <a:prstDash val="solid"/>
-                            <a:round/>
-                            <a:headEnd type="none" w="lg" len="lg"/>
-                            <a:tailEnd type="none" w="lg" len="lg"/>
-                          </a:ln>
-                        </wps:spPr>
-                        <wps:bodyPr/>
-                      </wps:wsp>
-                      <wps:wsp>
-                        <wps:cNvPr id="131" name="Прямая со стрелкой 131"/>
-                        <wps:cNvCnPr/>
-                        <wps:spPr>
-                          <a:xfrm>
-                            <a:off x="3981450" y="4381500"/>
-                            <a:ext cx="457200" cy="0"/>
-                          </a:xfrm>
-                          <a:prstGeom prst="straightConnector1">
-                            <a:avLst/>
-                          </a:prstGeom>
-                          <a:noFill/>
-                          <a:ln w="76200" cap="flat" cmpd="sng">
-                            <a:solidFill>
-                              <a:srgbClr val="000000"/>
-                            </a:solidFill>
-                            <a:prstDash val="solid"/>
-                            <a:round/>
-                            <a:headEnd type="none" w="lg" len="lg"/>
-                            <a:tailEnd type="none" w="lg" len="lg"/>
-                          </a:ln>
-                        </wps:spPr>
-                        <wps:bodyPr/>
-                      </wps:wsp>
-                      <wps:wsp>
-                        <wps:cNvPr id="132" name="Прямая со стрелкой 132"/>
-                        <wps:cNvCnPr/>
-                        <wps:spPr>
-                          <a:xfrm>
-                            <a:off x="7010400" y="1981200"/>
-                            <a:ext cx="0" cy="838200"/>
-                          </a:xfrm>
-                          <a:prstGeom prst="straightConnector1">
-                            <a:avLst/>
-                          </a:prstGeom>
-                          <a:noFill/>
-                          <a:ln w="19050" cap="flat" cmpd="sng">
-                            <a:solidFill>
-                              <a:srgbClr val="000000"/>
-                            </a:solidFill>
-                            <a:prstDash val="solid"/>
-                            <a:round/>
-                            <a:headEnd type="oval" w="lg" len="lg"/>
-                            <a:tailEnd type="none" w="lg" len="lg"/>
-                          </a:ln>
-                        </wps:spPr>
-                        <wps:bodyPr/>
-                      </wps:wsp>
-                      <wps:wsp>
-                        <wps:cNvPr id="133" name="Прямоугольник 133"/>
-                        <wps:cNvSpPr/>
-                        <wps:spPr>
-                          <a:xfrm>
-                            <a:off x="6858000" y="2819400"/>
-                            <a:ext cx="304800" cy="685800"/>
-                          </a:xfrm>
-                          <a:prstGeom prst="rect">
-                            <a:avLst/>
-                          </a:prstGeom>
-                          <a:solidFill>
-                            <a:srgbClr val="FFFFFF"/>
-                          </a:solidFill>
-                          <a:ln w="19050" cap="flat" cmpd="sng">
-                            <a:solidFill>
-                              <a:srgbClr val="000000"/>
-                            </a:solidFill>
-                            <a:prstDash val="solid"/>
-                            <a:round/>
-                            <a:headEnd type="none" w="med" len="med"/>
-                            <a:tailEnd type="none" w="med" len="med"/>
-                          </a:ln>
-                        </wps:spPr>
-                        <wps:txbx>
-                          <w:txbxContent>
-                            <w:p>
-                              <w:pPr>
-                                <w:spacing w:line="240" w:lineRule="auto"/>
-                                <w:textDirection w:val="btLr"/>
-                              </w:pPr>
-                              <w:r>
-                                <w:rPr>
-                                  <w:sz w:val="36"/>
-                                </w:rPr>
-                                <w:t>R</w:t>
-                              </w:r>
-                            </w:p>
-                          </w:txbxContent>
-                        </wps:txbx>
-                        <wps:bodyPr lIns="91425" tIns="91425" rIns="91425" bIns="91425" anchor="ctr" anchorCtr="0"/>
-                      </wps:wsp>
-                      <wps:wsp>
-                        <wps:cNvPr id="134" name="Прямая со стрелкой 134"/>
-                        <wps:cNvCnPr/>
-                        <wps:spPr>
-                          <a:xfrm>
-                            <a:off x="7010400" y="3505200"/>
-                            <a:ext cx="0" cy="838200"/>
-                          </a:xfrm>
-                          <a:prstGeom prst="straightConnector1">
-                            <a:avLst/>
-                          </a:prstGeom>
-                          <a:noFill/>
-                          <a:ln w="19050" cap="flat" cmpd="sng">
-                            <a:solidFill>
-                              <a:srgbClr val="000000"/>
-                            </a:solidFill>
-                            <a:prstDash val="solid"/>
-                            <a:round/>
-                            <a:headEnd type="none" w="lg" len="lg"/>
-                            <a:tailEnd type="oval" w="lg" len="lg"/>
-                          </a:ln>
-                        </wps:spPr>
-                        <wps:bodyPr/>
-                      </wps:wsp>
-                      <wps:wsp>
-                        <wps:cNvPr id="135" name="Поле 135"/>
-                        <wps:cNvSpPr txBox="1"/>
-                        <wps:spPr>
-                          <a:xfrm>
-                            <a:off x="8382000" y="1699200"/>
-                            <a:ext cx="838200" cy="640200"/>
-                          </a:xfrm>
-                          <a:prstGeom prst="rect">
-                            <a:avLst/>
-                          </a:prstGeom>
-                          <a:noFill/>
-                          <a:ln>
-                            <a:noFill/>
-                          </a:ln>
-                        </wps:spPr>
-                        <wps:txbx>
-                          <w:txbxContent>
-                            <w:p>
-                              <w:pPr>
-                                <w:spacing w:line="240" w:lineRule="auto"/>
-                                <w:textDirection w:val="btLr"/>
-                              </w:pPr>
-                              <w:r>
-                                <w:rPr>
-                                  <w:sz w:val="48"/>
-                                </w:rPr>
-                                <w:t>DC port</w:t>
-                              </w:r>
-                            </w:p>
-                          </w:txbxContent>
-                        </wps:txbx>
-                        <wps:bodyPr lIns="91425" tIns="91425" rIns="91425" bIns="91425" anchor="t" anchorCtr="0"/>
-                      </wps:wsp>
-                      <wps:wsp>
-                        <wps:cNvPr id="136" name="Поле 136"/>
-                        <wps:cNvSpPr txBox="1"/>
-                        <wps:spPr>
-                          <a:xfrm>
-                            <a:off x="6229350" y="4371900"/>
-                            <a:ext cx="1562100" cy="640200"/>
-                          </a:xfrm>
-                          <a:prstGeom prst="rect">
-                            <a:avLst/>
-                          </a:prstGeom>
-                          <a:noFill/>
-                          <a:ln>
-                            <a:noFill/>
-                          </a:ln>
-                        </wps:spPr>
-                        <wps:txbx>
-                          <w:txbxContent>
-                            <w:p>
-                              <w:pPr>
-                                <w:spacing w:line="240" w:lineRule="auto"/>
-                                <w:jc w:val="center"/>
-                                <w:textDirection w:val="btLr"/>
-                              </w:pPr>
-                              <w:r>
-                                <w:rPr>
-                                  <w:sz w:val="48"/>
-                                </w:rPr>
-                                <w:t>+5VDC</w:t>
-                              </w:r>
-                            </w:p>
-                          </w:txbxContent>
-                        </wps:txbx>
-                        <wps:bodyPr lIns="91425" tIns="91425" rIns="91425" bIns="91425" anchor="t" anchorCtr="0"/>
-                      </wps:wsp>
-                      <wps:wsp>
-                        <wps:cNvPr id="137" name="Поле 137"/>
-                        <wps:cNvSpPr txBox="1"/>
-                        <wps:spPr>
-                          <a:xfrm>
-                            <a:off x="7239000" y="2971800"/>
-                            <a:ext cx="1295400" cy="457200"/>
-                          </a:xfrm>
-                          <a:prstGeom prst="rect">
-                            <a:avLst/>
-                          </a:prstGeom>
-                          <a:noFill/>
-                          <a:ln>
-                            <a:noFill/>
-                          </a:ln>
-                        </wps:spPr>
-                        <wps:txbx>
-                          <w:txbxContent>
-                            <w:p>
-                              <w:pPr>
-                                <w:spacing w:line="240" w:lineRule="auto"/>
-                                <w:textDirection w:val="btLr"/>
-                              </w:pPr>
-                              <w:r>
-                                <w:rPr>
-                                  <w:sz w:val="48"/>
-                                </w:rPr>
-                                <w:t xml:space="preserve">~10 </w:t>
-                              </w:r>
-                              <w:proofErr w:type="spellStart"/>
-                              <w:r>
-                                <w:rPr>
-                                  <w:sz w:val="48"/>
-                                </w:rPr>
-                                <w:t>KOhm</w:t>
-                              </w:r>
-                              <w:proofErr w:type="spellEnd"/>
-                            </w:p>
-                          </w:txbxContent>
-                        </wps:txbx>
-                        <wps:bodyPr lIns="91425" tIns="91425" rIns="91425" bIns="91425" anchor="t" anchorCtr="0"/>
-                      </wps:wsp>
-                      <wps:wsp>
-                        <wps:cNvPr id="138" name="Поле 138"/>
-                        <wps:cNvSpPr txBox="1"/>
-                        <wps:spPr>
-                          <a:xfrm>
-                            <a:off x="4667250" y="3009900"/>
-                            <a:ext cx="2057400" cy="533400"/>
-                          </a:xfrm>
-                          <a:prstGeom prst="rect">
-                            <a:avLst/>
-                          </a:prstGeom>
-                          <a:noFill/>
-                          <a:ln>
-                            <a:noFill/>
-                          </a:ln>
-                        </wps:spPr>
-                        <wps:txbx>
-                          <w:txbxContent>
-                            <w:p>
-                              <w:pPr>
-                                <w:spacing w:line="240" w:lineRule="auto"/>
-                                <w:textDirection w:val="btLr"/>
-                              </w:pPr>
-                              <w:proofErr w:type="spellStart"/>
-                              <w:r>
-                                <w:rPr>
-                                  <w:sz w:val="48"/>
-                                </w:rPr>
-                                <w:t>Custom</w:t>
-                              </w:r>
-                              <w:proofErr w:type="spellEnd"/>
-                              <w:r>
-                                <w:rPr>
-                                  <w:sz w:val="48"/>
-                                </w:rPr>
-                                <w:t xml:space="preserve"> </w:t>
-                              </w:r>
-                              <w:proofErr w:type="spellStart"/>
-                              <w:r>
-                                <w:rPr>
-                                  <w:sz w:val="48"/>
-                                </w:rPr>
-                                <w:t>sensor</w:t>
-                              </w:r>
-                              <w:proofErr w:type="spellEnd"/>
-                            </w:p>
-                          </w:txbxContent>
-                        </wps:txbx>
-                        <wps:bodyPr lIns="91425" tIns="91425" rIns="91425" bIns="91425" anchor="t" anchorCtr="0"/>
-                      </wps:wsp>
                     </wpg:wgp>
                   </a:graphicData>
                 </a:graphic>
@@ -13377,157 +13115,37 @@
           </mc:Choice>
           <mc:Fallback>
             <w:pict>
-              <v:group id="Группа 125" o:spid="_x0000_s1075" style="position:absolute;margin-left:123.3pt;margin-top:71.5pt;width:166.1pt;height:102.35pt;z-index:-251652096;mso-wrap-distance-top:9pt;mso-wrap-distance-bottom:9pt;mso-position-horizontal-relative:margin" coordorigin="38290,16992" coordsize="53911,33129" o:gfxdata="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" o:allowincell="f">
-                <v:roundrect id="Скругленный прямоугольник 126" o:spid="_x0000_s1076" style="position:absolute;left:38290;top:25527;width:6858;height:12954;visibility:visible;mso-wrap-style:square;v-text-anchor:middle" arcsize="28216f" o:gfxdata="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" strokeweight="1.5pt">
-                  <v:textbox inset="2.53958mm,2.53958mm,2.53958mm,2.53958mm">
-                    <w:txbxContent>
-                      <w:p>
-                        <w:pPr>
-                          <w:spacing w:line="240" w:lineRule="auto"/>
-                          <w:textDirection w:val="btLr"/>
-                        </w:pPr>
-                      </w:p>
-                    </w:txbxContent>
-                  </v:textbox>
-                </v:roundrect>
-                <v:shape id="Прямая со стрелкой 127" o:spid="_x0000_s1077" type="#_x0000_t32" style="position:absolute;left:42195;top:20193;width:41625;height:96;flip:x;visibility:visible;mso-wrap-style:square" o:connectortype="straight" o:gfxdata="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" strokeweight="1.5pt">
-                  <v:stroke startarrow="classic" startarrowwidth="wide" startarrowlength="long" endarrowwidth="wide" endarrowlength="long"/>
-                </v:shape>
-                <v:shape id="Прямая со стрелкой 128" o:spid="_x0000_s1078" type="#_x0000_t32" style="position:absolute;left:42100;top:20193;width:0;height:7620;visibility:visible;mso-wrap-style:square" o:connectortype="straight" o:gfxdata="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" strokeweight="1.5pt">
+              <v:group id="Группа 12" o:spid="_x0000_s1075" style="position:absolute;left:0;text-align:left;margin-left:149.6pt;margin-top:30.9pt;width:140.2pt;height:73.2pt;z-index:251655168" coordsize="17805,9296" o:gfxdata="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">
+                <v:group id="Группа 1" o:spid="_x0000_s1076" style="position:absolute;width:17805;height:9296" coordsize="17811,9296" o:gfxdata="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">
+                  <v:roundrect id="Скругленный прямоугольник 126" o:spid="_x0000_s1077" style="position:absolute;top:2133;width:2683;height:5083;visibility:visible;mso-wrap-style:square;v-text-anchor:middle" arcsize="28216f" o:gfxdata="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" strokeweight="1.5pt">
+                    <v:textbox inset="2.53958mm,2.53958mm,2.53958mm,2.53958mm">
+                      <w:txbxContent>
+                        <w:p>
+                          <w:pPr>
+                            <w:spacing w:line="240" w:lineRule="auto"/>
+                            <w:textDirection w:val="btLr"/>
+                          </w:pPr>
+                        </w:p>
+                      </w:txbxContent>
+                    </v:textbox>
+                  </v:roundrect>
+                  <v:shape id="Прямая со стрелкой 127" o:spid="_x0000_s1078" type="#_x0000_t32" style="position:absolute;left:1524;top:76;width:16287;height:37;flip:x;visibility:visible;mso-wrap-style:square" o:connectortype="straight" o:gfxdata="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" strokeweight="1.5pt">
+                    <v:stroke startarrow="classic" startarrowwidth="wide" startarrowlength="long" endarrowwidth="wide" endarrowlength="long"/>
+                  </v:shape>
+                  <v:shape id="Прямая со стрелкой 128" o:spid="_x0000_s1079" type="#_x0000_t32" style="position:absolute;left:1524;width:0;height:2989;visibility:visible;mso-wrap-style:square" o:connectortype="straight" o:gfxdata="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" strokeweight="1.5pt">
+                    <v:stroke startarrowwidth="wide" startarrowlength="long" endarrowwidth="wide" endarrowlength="long"/>
+                  </v:shape>
+                  <v:shape id="Прямая со стрелкой 130" o:spid="_x0000_s1080" type="#_x0000_t32" style="position:absolute;left:1524;top:5410;width:0;height:3886;visibility:visible;mso-wrap-style:square" o:connectortype="straight" o:gfxdata="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" strokeweight="1.5pt">
+                    <v:stroke startarrowwidth="wide" startarrowlength="long" endarrowwidth="wide" endarrowlength="long"/>
+                  </v:shape>
+                  <v:shape id="Прямая со стрелкой 131" o:spid="_x0000_s1081" type="#_x0000_t32" style="position:absolute;left:609;top:9296;width:1789;height:0;visibility:visible;mso-wrap-style:square" o:connectortype="straight" o:gfxdata="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" strokeweight="6pt">
+                    <v:stroke startarrowwidth="wide" startarrowlength="long" endarrowwidth="wide" endarrowlength="long"/>
+                  </v:shape>
+                </v:group>
+                <v:shape id="Прямая со стрелкой 129" o:spid="_x0000_s1082" type="#_x0000_t32" style="position:absolute;left:914;top:2971;width:590;height:2388;flip:x;visibility:visible;mso-wrap-style:square" o:connectortype="straight" o:gfxdata="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" strokeweight="1.5pt">
                   <v:stroke startarrowwidth="wide" startarrowlength="long" endarrowwidth="wide" endarrowlength="long"/>
                 </v:shape>
-                <v:shape id="Прямая со стрелкой 129" o:spid="_x0000_s1079" type="#_x0000_t32" style="position:absolute;left:40576;top:27813;width:1524;height:6096;flip:x;visibility:visible;mso-wrap-style:square" o:connectortype="straight" o:gfxdata="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" strokeweight="1.5pt">
-                  <v:stroke startarrowwidth="wide" startarrowlength="long" endarrowwidth="wide" endarrowlength="long"/>
-                </v:shape>
-                <v:shape id="Прямая со стрелкой 130" o:spid="_x0000_s1080" type="#_x0000_t32" style="position:absolute;left:42100;top:33909;width:0;height:9906;visibility:visible;mso-wrap-style:square" o:connectortype="straight" o:gfxdata="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" strokeweight="1.5pt">
-                  <v:stroke startarrowwidth="wide" startarrowlength="long" endarrowwidth="wide" endarrowlength="long"/>
-                </v:shape>
-                <v:shape id="Прямая со стрелкой 131" o:spid="_x0000_s1081" type="#_x0000_t32" style="position:absolute;left:39814;top:43815;width:4572;height:0;visibility:visible;mso-wrap-style:square" o:connectortype="straight" o:gfxdata="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" strokeweight="6pt">
-                  <v:stroke startarrowwidth="wide" startarrowlength="long" endarrowwidth="wide" endarrowlength="long"/>
-                </v:shape>
-                <v:shape id="Прямая со стрелкой 132" o:spid="_x0000_s1082" type="#_x0000_t32" style="position:absolute;left:70104;top:19812;width:0;height:8382;visibility:visible;mso-wrap-style:square" o:connectortype="straight" o:gfxdata="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" strokeweight="1.5pt">
-                  <v:stroke startarrow="oval" startarrowwidth="wide" startarrowlength="long" endarrowwidth="wide" endarrowlength="long"/>
-                </v:shape>
-                <v:rect id="Прямоугольник 133" o:spid="_x0000_s1083" style="position:absolute;left:68580;top:28194;width:3048;height:6858;visibility:visible;mso-wrap-style:square;v-text-anchor:middle" o:gfxdata="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" strokeweight="1.5pt">
-                  <v:stroke joinstyle="round"/>
-                  <v:textbox inset="2.53958mm,2.53958mm,2.53958mm,2.53958mm">
-                    <w:txbxContent>
-                      <w:p>
-                        <w:pPr>
-                          <w:spacing w:line="240" w:lineRule="auto"/>
-                          <w:textDirection w:val="btLr"/>
-                        </w:pPr>
-                        <w:r>
-                          <w:rPr>
-                            <w:sz w:val="36"/>
-                          </w:rPr>
-                          <w:t>R</w:t>
-                        </w:r>
-                      </w:p>
-                    </w:txbxContent>
-                  </v:textbox>
-                </v:rect>
-                <v:shape id="Прямая со стрелкой 134" o:spid="_x0000_s1084" type="#_x0000_t32" style="position:absolute;left:70104;top:35052;width:0;height:8382;visibility:visible;mso-wrap-style:square" o:connectortype="straight" o:gfxdata="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" strokeweight="1.5pt">
-                  <v:stroke startarrowwidth="wide" startarrowlength="long" endarrow="oval" endarrowwidth="wide" endarrowlength="long"/>
-                </v:shape>
-                <v:shape id="Поле 135" o:spid="_x0000_s1085" type="#_x0000_t202" style="position:absolute;left:83820;top:16992;width:8382;height:6402;visibility:visible;mso-wrap-style:square;v-text-anchor:top" o:gfxdata="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" filled="f" stroked="f">
-                  <v:textbox inset="2.53958mm,2.53958mm,2.53958mm,2.53958mm">
-                    <w:txbxContent>
-                      <w:p>
-                        <w:pPr>
-                          <w:spacing w:line="240" w:lineRule="auto"/>
-                          <w:textDirection w:val="btLr"/>
-                        </w:pPr>
-                        <w:r>
-                          <w:rPr>
-                            <w:sz w:val="48"/>
-                          </w:rPr>
-                          <w:t>DC port</w:t>
-                        </w:r>
-                      </w:p>
-                    </w:txbxContent>
-                  </v:textbox>
-                </v:shape>
-                <v:shape id="Поле 136" o:spid="_x0000_s1086" type="#_x0000_t202" style="position:absolute;left:62293;top:43719;width:15621;height:6402;visibility:visible;mso-wrap-style:square;v-text-anchor:top" o:gfxdata="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" filled="f" stroked="f">
-                  <v:textbox inset="2.53958mm,2.53958mm,2.53958mm,2.53958mm">
-                    <w:txbxContent>
-                      <w:p>
-                        <w:pPr>
-                          <w:spacing w:line="240" w:lineRule="auto"/>
-                          <w:jc w:val="center"/>
-                          <w:textDirection w:val="btLr"/>
-                        </w:pPr>
-                        <w:r>
-                          <w:rPr>
-                            <w:sz w:val="48"/>
-                          </w:rPr>
-                          <w:t>+5VDC</w:t>
-                        </w:r>
-                      </w:p>
-                    </w:txbxContent>
-                  </v:textbox>
-                </v:shape>
-                <v:shape id="Поле 137" o:spid="_x0000_s1087" type="#_x0000_t202" style="position:absolute;left:72390;top:29718;width:12954;height:4572;visibility:visible;mso-wrap-style:square;v-text-anchor:top" o:gfxdata="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" filled="f" stroked="f">
-                  <v:textbox inset="2.53958mm,2.53958mm,2.53958mm,2.53958mm">
-                    <w:txbxContent>
-                      <w:p>
-                        <w:pPr>
-                          <w:spacing w:line="240" w:lineRule="auto"/>
-                          <w:textDirection w:val="btLr"/>
-                        </w:pPr>
-                        <w:r>
-                          <w:rPr>
-                            <w:sz w:val="48"/>
-                          </w:rPr>
-                          <w:t xml:space="preserve">~10 </w:t>
-                        </w:r>
-                        <w:proofErr w:type="spellStart"/>
-                        <w:r>
-                          <w:rPr>
-                            <w:sz w:val="48"/>
-                          </w:rPr>
-                          <w:t>KOhm</w:t>
-                        </w:r>
-                        <w:proofErr w:type="spellEnd"/>
-                      </w:p>
-                    </w:txbxContent>
-                  </v:textbox>
-                </v:shape>
-                <v:shape id="Поле 138" o:spid="_x0000_s1088" type="#_x0000_t202" style="position:absolute;left:46672;top:30099;width:20574;height:5334;visibility:visible;mso-wrap-style:square;v-text-anchor:top" o:gfxdata="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" filled="f" stroked="f">
-                  <v:textbox inset="2.53958mm,2.53958mm,2.53958mm,2.53958mm">
-                    <w:txbxContent>
-                      <w:p>
-                        <w:pPr>
-                          <w:spacing w:line="240" w:lineRule="auto"/>
-                          <w:textDirection w:val="btLr"/>
-                        </w:pPr>
-                        <w:proofErr w:type="spellStart"/>
-                        <w:r>
-                          <w:rPr>
-                            <w:sz w:val="48"/>
-                          </w:rPr>
-                          <w:t>Custom</w:t>
-                        </w:r>
-                        <w:proofErr w:type="spellEnd"/>
-                        <w:r>
-                          <w:rPr>
-                            <w:sz w:val="48"/>
-                          </w:rPr>
-                          <w:t xml:space="preserve"> </w:t>
-                        </w:r>
-                        <w:proofErr w:type="spellStart"/>
-                        <w:r>
-                          <w:rPr>
-                            <w:sz w:val="48"/>
-                          </w:rPr>
-                          <w:t>sensor</w:t>
-                        </w:r>
-                        <w:proofErr w:type="spellEnd"/>
-                      </w:p>
-                    </w:txbxContent>
-                  </v:textbox>
-                </v:shape>
-                <w10:wrap type="topAndBottom" anchorx="margin"/>
+                <w10:wrap type="topAndBottom"/>
               </v:group>
             </w:pict>
           </mc:Fallback>
@@ -13535,43 +13153,432 @@
       </w:r>
       <w:r>
         <w:rPr>
-          <w:lang w:val="en-US"/>
-        </w:rPr>
-        <w:t xml:space="preserve">When connecting custom dry contact sensor wire, contact one to the system ground and another one ‒ to desired port. Connect port to +5VDC using R ~ 10 </w:t>
-      </w:r>
-      <w:proofErr w:type="spellStart"/>
-      <w:r>
-        <w:rPr>
-          <w:lang w:val="en-US"/>
-        </w:rPr>
-        <w:t>Kohm</w:t>
-      </w:r>
-      <w:proofErr w:type="spellEnd"/>
-      <w:r>
-        <w:rPr>
-          <w:lang w:val="en-US"/>
-        </w:rPr>
-        <w:t xml:space="preserve"> as shown </w:t>
-      </w:r>
-      <w:r>
-        <w:rPr>
           <w:noProof/>
-          <w:lang w:val="en-US"/>
-        </w:rPr>
-        <w:t>i</w:t>
+        </w:rPr>
+        <mc:AlternateContent>
+          <mc:Choice Requires="wps">
+            <w:drawing>
+              <wp:anchor distT="0" distB="0" distL="114300" distR="114300" simplePos="0" relativeHeight="251661312" behindDoc="0" locked="0" layoutInCell="1" allowOverlap="1" wp14:anchorId="5AB8365D" wp14:editId="680A861F">
+                <wp:simplePos x="0" y="0"/>
+                <wp:positionH relativeFrom="column">
+                  <wp:posOffset>3351216</wp:posOffset>
+                </wp:positionH>
+                <wp:positionV relativeFrom="paragraph">
+                  <wp:posOffset>354330</wp:posOffset>
+                </wp:positionV>
+                <wp:extent cx="327974" cy="251188"/>
+                <wp:effectExtent l="0" t="0" r="0" b="0"/>
+                <wp:wrapTopAndBottom/>
+                <wp:docPr id="135" name="Поле 135"/>
+                <wp:cNvGraphicFramePr/>
+                <a:graphic xmlns:a="http://schemas.openxmlformats.org/drawingml/2006/main">
+                  <a:graphicData uri="http://schemas.microsoft.com/office/word/2010/wordprocessingShape">
+                    <wps:wsp>
+                      <wps:cNvSpPr txBox="1"/>
+                      <wps:spPr>
+                        <a:xfrm>
+                          <a:off x="0" y="0"/>
+                          <a:ext cx="327974" cy="251188"/>
+                        </a:xfrm>
+                        <a:prstGeom prst="rect">
+                          <a:avLst/>
+                        </a:prstGeom>
+                        <a:noFill/>
+                        <a:ln>
+                          <a:noFill/>
+                        </a:ln>
+                      </wps:spPr>
+                      <wps:txbx>
+                        <w:txbxContent>
+                          <w:p>
+                            <w:pPr>
+                              <w:spacing w:line="240" w:lineRule="auto"/>
+                              <w:textDirection w:val="btLr"/>
+                            </w:pPr>
+                            <w:r>
+                              <w:rPr>
+                                <w:sz w:val="48"/>
+                              </w:rPr>
+                              <w:t xml:space="preserve">DC </w:t>
+                            </w:r>
+                            <w:proofErr w:type="spellStart"/>
+                            <w:r>
+                              <w:rPr>
+                                <w:sz w:val="48"/>
+                              </w:rPr>
+                              <w:t>port</w:t>
+                            </w:r>
+                            <w:proofErr w:type="spellEnd"/>
+                          </w:p>
+                        </w:txbxContent>
+                      </wps:txbx>
+                      <wps:bodyPr lIns="91425" tIns="91425" rIns="91425" bIns="91425" anchor="t" anchorCtr="0"/>
+                    </wps:wsp>
+                  </a:graphicData>
+                </a:graphic>
+              </wp:anchor>
+            </w:drawing>
+          </mc:Choice>
+          <mc:Fallback>
+            <w:pict>
+              <v:shape id="Поле 135" o:spid="_x0000_s1083" type="#_x0000_t202" style="position:absolute;left:0;text-align:left;margin-left:263.9pt;margin-top:27.9pt;width:25.8pt;height:19.8pt;z-index:251661312;visibility:visible;mso-wrap-style:square;mso-wrap-distance-left:9pt;mso-wrap-distance-top:0;mso-wrap-distance-right:9pt;mso-wrap-distance-bottom:0;mso-position-horizontal:absolute;mso-position-horizontal-relative:text;mso-position-vertical:absolute;mso-position-vertical-relative:text;v-text-anchor:top" o:gfxdata="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" filled="f" stroked="f">
+                <v:textbox inset="2.53958mm,2.53958mm,2.53958mm,2.53958mm">
+                  <w:txbxContent>
+                    <w:p>
+                      <w:pPr>
+                        <w:spacing w:line="240" w:lineRule="auto"/>
+                        <w:textDirection w:val="btLr"/>
+                      </w:pPr>
+                      <w:r>
+                        <w:rPr>
+                          <w:sz w:val="48"/>
+                        </w:rPr>
+                        <w:t xml:space="preserve">DC </w:t>
+                      </w:r>
+                      <w:proofErr w:type="spellStart"/>
+                      <w:r>
+                        <w:rPr>
+                          <w:sz w:val="48"/>
+                        </w:rPr>
+                        <w:t>port</w:t>
+                      </w:r>
+                      <w:proofErr w:type="spellEnd"/>
+                    </w:p>
+                  </w:txbxContent>
+                </v:textbox>
+                <w10:wrap type="topAndBottom"/>
+              </v:shape>
+            </w:pict>
+          </mc:Fallback>
+        </mc:AlternateContent>
       </w:r>
       <w:r>
         <w:rPr>
           <w:noProof/>
-          <w:lang w:val="en-US"/>
-        </w:rPr>
-        <w:t>n</w:t>
-      </w:r>
-      <w:r>
-        <w:rPr>
-          <w:lang w:val="en-US"/>
-        </w:rPr>
-        <w:t xml:space="preserve"> the picture below.</w:t>
+        </w:rPr>
+        <mc:AlternateContent>
+          <mc:Choice Requires="wps">
+            <w:drawing>
+              <wp:anchor distT="0" distB="0" distL="114300" distR="114300" simplePos="0" relativeHeight="251662336" behindDoc="0" locked="0" layoutInCell="1" allowOverlap="1" wp14:anchorId="76C83929" wp14:editId="7A45DB4B">
+                <wp:simplePos x="0" y="0"/>
+                <wp:positionH relativeFrom="column">
+                  <wp:posOffset>2508919</wp:posOffset>
+                </wp:positionH>
+                <wp:positionV relativeFrom="paragraph">
+                  <wp:posOffset>1402987</wp:posOffset>
+                </wp:positionV>
+                <wp:extent cx="611225" cy="251188"/>
+                <wp:effectExtent l="0" t="0" r="0" b="0"/>
+                <wp:wrapTopAndBottom/>
+                <wp:docPr id="136" name="Поле 136"/>
+                <wp:cNvGraphicFramePr/>
+                <a:graphic xmlns:a="http://schemas.openxmlformats.org/drawingml/2006/main">
+                  <a:graphicData uri="http://schemas.microsoft.com/office/word/2010/wordprocessingShape">
+                    <wps:wsp>
+                      <wps:cNvSpPr txBox="1"/>
+                      <wps:spPr>
+                        <a:xfrm>
+                          <a:off x="0" y="0"/>
+                          <a:ext cx="611225" cy="251188"/>
+                        </a:xfrm>
+                        <a:prstGeom prst="rect">
+                          <a:avLst/>
+                        </a:prstGeom>
+                        <a:noFill/>
+                        <a:ln>
+                          <a:noFill/>
+                        </a:ln>
+                      </wps:spPr>
+                      <wps:txbx>
+                        <w:txbxContent>
+                          <w:p>
+                            <w:pPr>
+                              <w:spacing w:line="240" w:lineRule="auto"/>
+                              <w:jc w:val="center"/>
+                              <w:textDirection w:val="btLr"/>
+                            </w:pPr>
+                            <w:r>
+                              <w:rPr>
+                                <w:sz w:val="48"/>
+                              </w:rPr>
+                              <w:t>+5VDC</w:t>
+                            </w:r>
+                          </w:p>
+                        </w:txbxContent>
+                      </wps:txbx>
+                      <wps:bodyPr lIns="91425" tIns="91425" rIns="91425" bIns="91425" anchor="t" anchorCtr="0"/>
+                    </wps:wsp>
+                  </a:graphicData>
+                </a:graphic>
+              </wp:anchor>
+            </w:drawing>
+          </mc:Choice>
+          <mc:Fallback>
+            <w:pict>
+              <v:shape id="Поле 136" o:spid="_x0000_s1084" type="#_x0000_t202" style="position:absolute;left:0;text-align:left;margin-left:197.55pt;margin-top:110.45pt;width:48.15pt;height:19.8pt;z-index:251662336;visibility:visible;mso-wrap-style:square;mso-wrap-distance-left:9pt;mso-wrap-distance-top:0;mso-wrap-distance-right:9pt;mso-wrap-distance-bottom:0;mso-position-horizontal:absolute;mso-position-horizontal-relative:text;mso-position-vertical:absolute;mso-position-vertical-relative:text;v-text-anchor:top" o:gfxdata="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" filled="f" stroked="f">
+                <v:textbox inset="2.53958mm,2.53958mm,2.53958mm,2.53958mm">
+                  <w:txbxContent>
+                    <w:p>
+                      <w:pPr>
+                        <w:spacing w:line="240" w:lineRule="auto"/>
+                        <w:jc w:val="center"/>
+                        <w:textDirection w:val="btLr"/>
+                      </w:pPr>
+                      <w:r>
+                        <w:rPr>
+                          <w:sz w:val="48"/>
+                        </w:rPr>
+                        <w:t>+5VDC</w:t>
+                      </w:r>
+                    </w:p>
+                  </w:txbxContent>
+                </v:textbox>
+                <w10:wrap type="topAndBottom"/>
+              </v:shape>
+            </w:pict>
+          </mc:Fallback>
+        </mc:AlternateContent>
+      </w:r>
+      <w:r>
+        <w:rPr>
+          <w:noProof/>
+        </w:rPr>
+        <mc:AlternateContent>
+          <mc:Choice Requires="wps">
+            <w:drawing>
+              <wp:anchor distT="0" distB="0" distL="114300" distR="114300" simplePos="0" relativeHeight="251663360" behindDoc="0" locked="0" layoutInCell="1" allowOverlap="1" wp14:anchorId="64FAC0C2" wp14:editId="02C1BDB4">
+                <wp:simplePos x="0" y="0"/>
+                <wp:positionH relativeFrom="column">
+                  <wp:posOffset>2903978</wp:posOffset>
+                </wp:positionH>
+                <wp:positionV relativeFrom="paragraph">
+                  <wp:posOffset>853646</wp:posOffset>
+                </wp:positionV>
+                <wp:extent cx="506869" cy="179386"/>
+                <wp:effectExtent l="0" t="0" r="0" b="0"/>
+                <wp:wrapTopAndBottom/>
+                <wp:docPr id="137" name="Поле 137"/>
+                <wp:cNvGraphicFramePr/>
+                <a:graphic xmlns:a="http://schemas.openxmlformats.org/drawingml/2006/main">
+                  <a:graphicData uri="http://schemas.microsoft.com/office/word/2010/wordprocessingShape">
+                    <wps:wsp>
+                      <wps:cNvSpPr txBox="1"/>
+                      <wps:spPr>
+                        <a:xfrm>
+                          <a:off x="0" y="0"/>
+                          <a:ext cx="506869" cy="179386"/>
+                        </a:xfrm>
+                        <a:prstGeom prst="rect">
+                          <a:avLst/>
+                        </a:prstGeom>
+                        <a:noFill/>
+                        <a:ln>
+                          <a:noFill/>
+                        </a:ln>
+                      </wps:spPr>
+                      <wps:txbx>
+                        <w:txbxContent>
+                          <w:p>
+                            <w:pPr>
+                              <w:spacing w:line="240" w:lineRule="auto"/>
+                              <w:textDirection w:val="btLr"/>
+                            </w:pPr>
+                            <w:r>
+                              <w:rPr>
+                                <w:sz w:val="48"/>
+                              </w:rPr>
+                              <w:t xml:space="preserve">~10 </w:t>
+                            </w:r>
+                            <w:proofErr w:type="spellStart"/>
+                            <w:r>
+                              <w:rPr>
+                                <w:sz w:val="48"/>
+                              </w:rPr>
+                              <w:t>KOhm</w:t>
+                            </w:r>
+                            <w:proofErr w:type="spellEnd"/>
+                          </w:p>
+                        </w:txbxContent>
+                      </wps:txbx>
+                      <wps:bodyPr lIns="91425" tIns="91425" rIns="91425" bIns="91425" anchor="t" anchorCtr="0"/>
+                    </wps:wsp>
+                  </a:graphicData>
+                </a:graphic>
+              </wp:anchor>
+            </w:drawing>
+          </mc:Choice>
+          <mc:Fallback>
+            <w:pict>
+              <v:shape id="Поле 137" o:spid="_x0000_s1085" type="#_x0000_t202" style="position:absolute;left:0;text-align:left;margin-left:228.65pt;margin-top:67.2pt;width:39.9pt;height:14.1pt;z-index:251663360;visibility:visible;mso-wrap-style:square;mso-wrap-distance-left:9pt;mso-wrap-distance-top:0;mso-wrap-distance-right:9pt;mso-wrap-distance-bottom:0;mso-position-horizontal:absolute;mso-position-horizontal-relative:text;mso-position-vertical:absolute;mso-position-vertical-relative:text;v-text-anchor:top" o:gfxdata="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" filled="f" stroked="f">
+                <v:textbox inset="2.53958mm,2.53958mm,2.53958mm,2.53958mm">
+                  <w:txbxContent>
+                    <w:p>
+                      <w:pPr>
+                        <w:spacing w:line="240" w:lineRule="auto"/>
+                        <w:textDirection w:val="btLr"/>
+                      </w:pPr>
+                      <w:r>
+                        <w:rPr>
+                          <w:sz w:val="48"/>
+                        </w:rPr>
+                        <w:t xml:space="preserve">~10 </w:t>
+                      </w:r>
+                      <w:proofErr w:type="spellStart"/>
+                      <w:r>
+                        <w:rPr>
+                          <w:sz w:val="48"/>
+                        </w:rPr>
+                        <w:t>KOhm</w:t>
+                      </w:r>
+                      <w:proofErr w:type="spellEnd"/>
+                    </w:p>
+                  </w:txbxContent>
+                </v:textbox>
+                <w10:wrap type="topAndBottom"/>
+              </v:shape>
+            </w:pict>
+          </mc:Fallback>
+        </mc:AlternateContent>
+      </w:r>
+      <w:r>
+        <w:rPr>
+          <w:noProof/>
+        </w:rPr>
+        <mc:AlternateContent>
+          <mc:Choice Requires="wps">
+            <w:drawing>
+              <wp:anchor distT="0" distB="0" distL="114300" distR="114300" simplePos="0" relativeHeight="251664384" behindDoc="0" locked="0" layoutInCell="1" allowOverlap="1" wp14:anchorId="5D975318" wp14:editId="115B9C1C">
+                <wp:simplePos x="0" y="0"/>
+                <wp:positionH relativeFrom="column">
+                  <wp:posOffset>1897694</wp:posOffset>
+                </wp:positionH>
+                <wp:positionV relativeFrom="paragraph">
+                  <wp:posOffset>868594</wp:posOffset>
+                </wp:positionV>
+                <wp:extent cx="805027" cy="209284"/>
+                <wp:effectExtent l="0" t="0" r="0" b="0"/>
+                <wp:wrapTopAndBottom/>
+                <wp:docPr id="138" name="Поле 138"/>
+                <wp:cNvGraphicFramePr/>
+                <a:graphic xmlns:a="http://schemas.openxmlformats.org/drawingml/2006/main">
+                  <a:graphicData uri="http://schemas.microsoft.com/office/word/2010/wordprocessingShape">
+                    <wps:wsp>
+                      <wps:cNvSpPr txBox="1"/>
+                      <wps:spPr>
+                        <a:xfrm>
+                          <a:off x="0" y="0"/>
+                          <a:ext cx="805027" cy="209284"/>
+                        </a:xfrm>
+                        <a:prstGeom prst="rect">
+                          <a:avLst/>
+                        </a:prstGeom>
+                        <a:noFill/>
+                        <a:ln>
+                          <a:noFill/>
+                        </a:ln>
+                      </wps:spPr>
+                      <wps:txbx>
+                        <w:txbxContent>
+                          <w:p>
+                            <w:pPr>
+                              <w:spacing w:line="240" w:lineRule="auto"/>
+                              <w:textDirection w:val="btLr"/>
+                            </w:pPr>
+                            <w:proofErr w:type="spellStart"/>
+                            <w:r>
+                              <w:rPr>
+                                <w:sz w:val="48"/>
+                              </w:rPr>
+                              <w:t>Custom</w:t>
+                            </w:r>
+                            <w:proofErr w:type="spellEnd"/>
+                            <w:r>
+                              <w:rPr>
+                                <w:sz w:val="48"/>
+                              </w:rPr>
+                              <w:t xml:space="preserve"> </w:t>
+                            </w:r>
+                            <w:proofErr w:type="spellStart"/>
+                            <w:r>
+                              <w:rPr>
+                                <w:sz w:val="48"/>
+                              </w:rPr>
+                              <w:t>sensor</w:t>
+                            </w:r>
+                            <w:proofErr w:type="spellEnd"/>
+                          </w:p>
+                        </w:txbxContent>
+                      </wps:txbx>
+                      <wps:bodyPr lIns="91425" tIns="91425" rIns="91425" bIns="91425" anchor="t" anchorCtr="0"/>
+                    </wps:wsp>
+                  </a:graphicData>
+                </a:graphic>
+              </wp:anchor>
+            </w:drawing>
+          </mc:Choice>
+          <mc:Fallback>
+            <w:pict>
+              <v:shape id="Поле 138" o:spid="_x0000_s1086" type="#_x0000_t202" style="position:absolute;left:0;text-align:left;margin-left:149.4pt;margin-top:68.4pt;width:63.4pt;height:16.5pt;z-index:251664384;visibility:visible;mso-wrap-style:square;mso-wrap-distance-left:9pt;mso-wrap-distance-top:0;mso-wrap-distance-right:9pt;mso-wrap-distance-bottom:0;mso-position-horizontal:absolute;mso-position-horizontal-relative:text;mso-position-vertical:absolute;mso-position-vertical-relative:text;v-text-anchor:top" o:gfxdata="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" filled="f" stroked="f">
+                <v:textbox inset="2.53958mm,2.53958mm,2.53958mm,2.53958mm">
+                  <w:txbxContent>
+                    <w:p>
+                      <w:pPr>
+                        <w:spacing w:line="240" w:lineRule="auto"/>
+                        <w:textDirection w:val="btLr"/>
+                      </w:pPr>
+                      <w:proofErr w:type="spellStart"/>
+                      <w:r>
+                        <w:rPr>
+                          <w:sz w:val="48"/>
+                        </w:rPr>
+                        <w:t>Custom</w:t>
+                      </w:r>
+                      <w:proofErr w:type="spellEnd"/>
+                      <w:r>
+                        <w:rPr>
+                          <w:sz w:val="48"/>
+                        </w:rPr>
+                        <w:t xml:space="preserve"> </w:t>
+                      </w:r>
+                      <w:proofErr w:type="spellStart"/>
+                      <w:r>
+                        <w:rPr>
+                          <w:sz w:val="48"/>
+                        </w:rPr>
+                        <w:t>sensor</w:t>
+                      </w:r>
+                      <w:proofErr w:type="spellEnd"/>
+                    </w:p>
+                  </w:txbxContent>
+                </v:textbox>
+                <w10:wrap type="topAndBottom"/>
+              </v:shape>
+            </w:pict>
+          </mc:Fallback>
+        </mc:AlternateContent>
+      </w:r>
+      <w:proofErr w:type="gramStart"/>
+      <w:r>
+        <w:rPr>
+          <w:i/>
+          <w:lang w:val="en-US"/>
+        </w:rPr>
+        <w:t>c</w:t>
+      </w:r>
+      <w:r>
+        <w:rPr>
+          <w:i/>
+          <w:lang w:val="en-US"/>
+        </w:rPr>
+        <w:t>ustom</w:t>
+      </w:r>
+      <w:proofErr w:type="gramEnd"/>
+      <w:r>
+        <w:rPr>
+          <w:i/>
+          <w:lang w:val="en-US"/>
+        </w:rPr>
+        <w:t xml:space="preserve"> dry contact sensor wiring</w:t>
       </w:r>
     </w:p>
     <w:p>
@@ -13581,21 +13588,6 @@
           <w:lang w:val="en-US"/>
         </w:rPr>
       </w:pPr>
-      <w:r>
-        <w:rPr>
-          <w:i/>
-          <w:lang w:val="en-US"/>
-        </w:rPr>
-        <w:t>Custom dry contact sensor wiring</w:t>
-      </w:r>
-    </w:p>
-    <w:p>
-      <w:pPr>
-        <w:jc w:val="center"/>
-        <w:rPr>
-          <w:lang w:val="en-US"/>
-        </w:rPr>
-      </w:pPr>
     </w:p>
     <w:p>
       <w:pPr>
@@ -13617,16 +13609,16 @@
           <w:lang w:val="en-US"/>
         </w:rPr>
       </w:pPr>
-      <w:bookmarkStart w:id="40" w:name="_771q7futk2j0" w:colFirst="0" w:colLast="0"/>
-      <w:bookmarkStart w:id="41" w:name="_Toc463525074"/>
+      <w:bookmarkStart w:id="39" w:name="_771q7futk2j0" w:colFirst="0" w:colLast="0"/>
+      <w:bookmarkStart w:id="40" w:name="_Toc463525074"/>
+      <w:bookmarkEnd w:id="39"/>
+      <w:r>
+        <w:rPr>
+          <w:lang w:val="en-US"/>
+        </w:rPr>
+        <w:t>Low power relays</w:t>
+      </w:r>
       <w:bookmarkEnd w:id="40"/>
-      <w:r>
-        <w:rPr>
-          <w:lang w:val="en-US"/>
-        </w:rPr>
-        <w:t>Low power relays</w:t>
-      </w:r>
-      <w:bookmarkEnd w:id="41"/>
     </w:p>
     <w:p>
       <w:pPr>
@@ -13648,16 +13640,16 @@
           <w:lang w:val="en-US"/>
         </w:rPr>
       </w:pPr>
-      <w:bookmarkStart w:id="42" w:name="_lniwa8cma9ic" w:colFirst="0" w:colLast="0"/>
-      <w:bookmarkStart w:id="43" w:name="_Toc463525075"/>
+      <w:bookmarkStart w:id="41" w:name="_lniwa8cma9ic" w:colFirst="0" w:colLast="0"/>
+      <w:bookmarkStart w:id="42" w:name="_Toc463525075"/>
+      <w:bookmarkEnd w:id="41"/>
+      <w:r>
+        <w:rPr>
+          <w:lang w:val="en-US"/>
+        </w:rPr>
+        <w:t>Installing SIM-card</w:t>
+      </w:r>
       <w:bookmarkEnd w:id="42"/>
-      <w:r>
-        <w:rPr>
-          <w:lang w:val="en-US"/>
-        </w:rPr>
-        <w:t>Installing SIM-card</w:t>
-      </w:r>
-      <w:bookmarkEnd w:id="43"/>
     </w:p>
     <w:p>
       <w:pPr>
@@ -13844,8 +13836,8 @@
           <w:lang w:val="en-US"/>
         </w:rPr>
       </w:pPr>
-      <w:bookmarkStart w:id="44" w:name="_hxd66cvgj8gr" w:colFirst="0" w:colLast="0"/>
-      <w:bookmarkEnd w:id="44"/>
+      <w:bookmarkStart w:id="43" w:name="_hxd66cvgj8gr" w:colFirst="0" w:colLast="0"/>
+      <w:bookmarkEnd w:id="43"/>
       <w:r>
         <w:rPr>
           <w:lang w:val="en-US"/>
@@ -13857,10 +13849,11 @@
       <w:pPr>
         <w:pStyle w:val="1"/>
       </w:pPr>
-      <w:bookmarkStart w:id="45" w:name="_Toc463525076"/>
+      <w:bookmarkStart w:id="44" w:name="_Toc463525076"/>
       <w:r>
         <w:rPr>
           <w:noProof/>
+          <w:lang w:val="ru-RU"/>
         </w:rPr>
         <w:lastRenderedPageBreak/>
         <w:drawing>
@@ -13910,7 +13903,7 @@
       <w:r>
         <w:t>Configuring via Web-Interface</w:t>
       </w:r>
-      <w:bookmarkEnd w:id="45"/>
+      <w:bookmarkEnd w:id="44"/>
     </w:p>
     <w:p>
       <w:pPr>
@@ -13919,16 +13912,16 @@
           <w:lang w:val="en-US"/>
         </w:rPr>
       </w:pPr>
-      <w:bookmarkStart w:id="46" w:name="_xyajjr2d198k" w:colFirst="0" w:colLast="0"/>
-      <w:bookmarkStart w:id="47" w:name="_Toc463525077"/>
+      <w:bookmarkStart w:id="45" w:name="_xyajjr2d198k" w:colFirst="0" w:colLast="0"/>
+      <w:bookmarkStart w:id="46" w:name="_Toc463525077"/>
+      <w:bookmarkEnd w:id="45"/>
+      <w:r>
+        <w:rPr>
+          <w:lang w:val="en-US"/>
+        </w:rPr>
+        <w:t>Network settings</w:t>
+      </w:r>
       <w:bookmarkEnd w:id="46"/>
-      <w:r>
-        <w:rPr>
-          <w:lang w:val="en-US"/>
-        </w:rPr>
-        <w:t>Network settings</w:t>
-      </w:r>
-      <w:bookmarkEnd w:id="47"/>
       <w:r>
         <w:rPr>
           <w:lang w:val="en-US"/>
@@ -14574,13 +14567,10 @@
     <w:p>
       <w:pPr>
         <w:pStyle w:val="2"/>
-        <w:rPr>
-          <w:lang w:val="en-US"/>
-        </w:rPr>
       </w:pPr>
-      <w:bookmarkStart w:id="48" w:name="_bid5xvg6chct" w:colFirst="0" w:colLast="0"/>
-      <w:bookmarkStart w:id="49" w:name="_Toc463525078"/>
-      <w:bookmarkEnd w:id="48"/>
+      <w:bookmarkStart w:id="47" w:name="_bid5xvg6chct" w:colFirst="0" w:colLast="0"/>
+      <w:bookmarkStart w:id="48" w:name="_Toc463525078"/>
+      <w:bookmarkEnd w:id="47"/>
       <w:r>
         <w:rPr>
           <w:lang w:val="en-US"/>
@@ -14588,7 +14578,7 @@
         <w:lastRenderedPageBreak/>
         <w:t>Security</w:t>
       </w:r>
-      <w:bookmarkEnd w:id="49"/>
+      <w:bookmarkEnd w:id="48"/>
     </w:p>
     <w:p>
       <w:pPr>
@@ -14678,11 +14668,13 @@
             <w:pPr>
               <w:pStyle w:val="afa"/>
               <w:rPr>
-                <w:lang w:val="en-US"/>
-              </w:rPr>
-            </w:pPr>
-            <w:r>
-              <w:rPr>
+                <w:b/>
+                <w:lang w:val="en-US"/>
+              </w:rPr>
+            </w:pPr>
+            <w:r>
+              <w:rPr>
+                <w:b/>
                 <w:lang w:val="en-US"/>
               </w:rPr>
               <w:t>Password</w:t>
@@ -14742,11 +14734,13 @@
             <w:pPr>
               <w:pStyle w:val="afa"/>
               <w:rPr>
-                <w:lang w:val="en-US"/>
-              </w:rPr>
-            </w:pPr>
-            <w:r>
-              <w:rPr>
+                <w:b/>
+                <w:lang w:val="en-US"/>
+              </w:rPr>
+            </w:pPr>
+            <w:r>
+              <w:rPr>
+                <w:b/>
                 <w:lang w:val="en-US"/>
               </w:rPr>
               <w:t>Repeat password</w:t>
@@ -14806,11 +14800,13 @@
             <w:pPr>
               <w:pStyle w:val="afa"/>
               <w:rPr>
-                <w:lang w:val="en-US"/>
-              </w:rPr>
-            </w:pPr>
-            <w:r>
-              <w:rPr>
+                <w:b/>
+                <w:lang w:val="en-US"/>
+              </w:rPr>
+            </w:pPr>
+            <w:r>
+              <w:rPr>
+                <w:b/>
                 <w:lang w:val="en-US"/>
               </w:rPr>
               <w:t>Save password</w:t>
@@ -14870,11 +14866,13 @@
             <w:pPr>
               <w:pStyle w:val="afa"/>
               <w:rPr>
-                <w:lang w:val="en-US"/>
-              </w:rPr>
-            </w:pPr>
-            <w:r>
-              <w:rPr>
+                <w:b/>
+                <w:lang w:val="en-US"/>
+              </w:rPr>
+            </w:pPr>
+            <w:r>
+              <w:rPr>
+                <w:b/>
                 <w:lang w:val="en-US"/>
               </w:rPr>
               <w:t>Allow only these hosts/Deny these hosts</w:t>
@@ -14934,11 +14932,13 @@
             <w:pPr>
               <w:pStyle w:val="afa"/>
               <w:rPr>
-                <w:lang w:val="en-US"/>
-              </w:rPr>
-            </w:pPr>
-            <w:r>
-              <w:rPr>
+                <w:b/>
+                <w:lang w:val="en-US"/>
+              </w:rPr>
+            </w:pPr>
+            <w:r>
+              <w:rPr>
+                <w:b/>
                 <w:lang w:val="en-US"/>
               </w:rPr>
               <w:t>Address</w:t>
@@ -15017,11 +15017,13 @@
             <w:pPr>
               <w:pStyle w:val="afa"/>
               <w:rPr>
-                <w:lang w:val="en-US"/>
-              </w:rPr>
-            </w:pPr>
-            <w:r>
-              <w:rPr>
+                <w:b/>
+                <w:lang w:val="en-US"/>
+              </w:rPr>
+            </w:pPr>
+            <w:r>
+              <w:rPr>
+                <w:b/>
                 <w:lang w:val="en-US"/>
               </w:rPr>
               <w:t>Add</w:t>
@@ -15081,11 +15083,13 @@
             <w:pPr>
               <w:pStyle w:val="afa"/>
               <w:rPr>
-                <w:lang w:val="en-US"/>
-              </w:rPr>
-            </w:pPr>
-            <w:r>
-              <w:rPr>
+                <w:b/>
+                <w:lang w:val="en-US"/>
+              </w:rPr>
+            </w:pPr>
+            <w:r>
+              <w:rPr>
+                <w:b/>
                 <w:lang w:val="en-US"/>
               </w:rPr>
               <w:t>Hosts</w:t>
@@ -15145,11 +15149,13 @@
             <w:pPr>
               <w:pStyle w:val="afa"/>
               <w:rPr>
-                <w:lang w:val="en-US"/>
-              </w:rPr>
-            </w:pPr>
-            <w:r>
-              <w:rPr>
+                <w:b/>
+                <w:lang w:val="en-US"/>
+              </w:rPr>
+            </w:pPr>
+            <w:r>
+              <w:rPr>
+                <w:b/>
                 <w:lang w:val="en-US"/>
               </w:rPr>
               <w:t>Remove</w:t>
@@ -15196,7 +15202,7 @@
           <w:lang w:val="en-US"/>
         </w:rPr>
       </w:pPr>
-      <w:bookmarkStart w:id="50" w:name="_Toc463525079"/>
+      <w:bookmarkStart w:id="49" w:name="_Toc463525079"/>
       <w:r>
         <w:rPr>
           <w:noProof/>
@@ -15263,7 +15269,7 @@
         </w:rPr>
         <w:t>Learn Sensors</w:t>
       </w:r>
-      <w:bookmarkEnd w:id="50"/>
+      <w:bookmarkEnd w:id="49"/>
     </w:p>
     <w:p>
       <w:pPr>
@@ -15271,8 +15277,8 @@
           <w:lang w:val="en-US"/>
         </w:rPr>
       </w:pPr>
-      <w:bookmarkStart w:id="51" w:name="_ug95mn7myx7c" w:colFirst="0" w:colLast="0"/>
-      <w:bookmarkEnd w:id="51"/>
+      <w:bookmarkStart w:id="50" w:name="_ug95mn7myx7c" w:colFirst="0" w:colLast="0"/>
+      <w:bookmarkEnd w:id="50"/>
       <w:r>
         <w:rPr>
           <w:lang w:val="en-US"/>
@@ -15603,21 +15609,21 @@
           <w:lang w:val="en-US"/>
         </w:rPr>
       </w:pPr>
-      <w:bookmarkStart w:id="52" w:name="_c1kznpt28tl0" w:colFirst="0" w:colLast="0"/>
+      <w:bookmarkStart w:id="51" w:name="_c1kznpt28tl0" w:colFirst="0" w:colLast="0"/>
+      <w:bookmarkEnd w:id="51"/>
+    </w:p>
+    <w:p>
+      <w:pPr>
+        <w:pStyle w:val="2"/>
+        <w:rPr>
+          <w:lang w:val="en-US"/>
+        </w:rPr>
+      </w:pPr>
+      <w:bookmarkStart w:id="52" w:name="_rgk66cmlspv" w:colFirst="0" w:colLast="0"/>
       <w:bookmarkEnd w:id="52"/>
     </w:p>
     <w:p>
       <w:pPr>
-        <w:pStyle w:val="2"/>
-        <w:rPr>
-          <w:lang w:val="en-US"/>
-        </w:rPr>
-      </w:pPr>
-      <w:bookmarkStart w:id="53" w:name="_rgk66cmlspv" w:colFirst="0" w:colLast="0"/>
-      <w:bookmarkEnd w:id="53"/>
-    </w:p>
-    <w:p>
-      <w:pPr>
         <w:rPr>
           <w:lang w:val="en-US"/>
         </w:rPr>
@@ -15636,11 +15642,11 @@
           <w:lang w:val="en-US"/>
         </w:rPr>
       </w:pPr>
-      <w:bookmarkStart w:id="54" w:name="_mfx1tfn6kut0" w:colFirst="0" w:colLast="0"/>
-      <w:bookmarkStart w:id="55" w:name="_6vgdpldnpl5k" w:colFirst="0" w:colLast="0"/>
-      <w:bookmarkStart w:id="56" w:name="_Toc463525080"/>
+      <w:bookmarkStart w:id="53" w:name="_mfx1tfn6kut0" w:colFirst="0" w:colLast="0"/>
+      <w:bookmarkStart w:id="54" w:name="_6vgdpldnpl5k" w:colFirst="0" w:colLast="0"/>
+      <w:bookmarkStart w:id="55" w:name="_Toc463525080"/>
+      <w:bookmarkEnd w:id="53"/>
       <w:bookmarkEnd w:id="54"/>
-      <w:bookmarkEnd w:id="55"/>
       <w:r>
         <w:rPr>
           <w:noProof/>
@@ -15704,7 +15710,7 @@
         </w:rPr>
         <w:t>Message templates</w:t>
       </w:r>
-      <w:bookmarkEnd w:id="56"/>
+      <w:bookmarkEnd w:id="55"/>
     </w:p>
     <w:p>
       <w:pPr>
@@ -16457,8 +16463,8 @@
           <w:lang w:val="en-US"/>
         </w:rPr>
       </w:pPr>
-      <w:bookmarkStart w:id="57" w:name="_swn1xoeym7hq" w:colFirst="0" w:colLast="0"/>
-      <w:bookmarkEnd w:id="57"/>
+      <w:bookmarkStart w:id="56" w:name="_swn1xoeym7hq" w:colFirst="0" w:colLast="0"/>
+      <w:bookmarkEnd w:id="56"/>
       <w:r>
         <w:rPr>
           <w:lang w:val="en-US"/>
@@ -16897,11 +16903,13 @@
             <w:pPr>
               <w:pStyle w:val="afa"/>
               <w:rPr>
-                <w:lang w:val="en-US"/>
-              </w:rPr>
-            </w:pPr>
-            <w:r>
-              <w:rPr>
+                <w:b/>
+                <w:lang w:val="en-US"/>
+              </w:rPr>
+            </w:pPr>
+            <w:r>
+              <w:rPr>
+                <w:b/>
                 <w:lang w:val="en-US"/>
               </w:rPr>
               <w:t>Recipient list (</w:t>
@@ -16909,6 +16917,7 @@
             <w:proofErr w:type="gramStart"/>
             <w:r>
               <w:rPr>
+                <w:b/>
                 <w:lang w:val="en-US"/>
               </w:rPr>
               <w:t>To:</w:t>
@@ -16916,6 +16925,7 @@
             <w:proofErr w:type="gramEnd"/>
             <w:r>
               <w:rPr>
+                <w:b/>
                 <w:lang w:val="en-US"/>
               </w:rPr>
               <w:t>)</w:t>
@@ -16988,11 +16998,13 @@
             <w:pPr>
               <w:pStyle w:val="afa"/>
               <w:rPr>
-                <w:lang w:val="en-US"/>
-              </w:rPr>
-            </w:pPr>
-            <w:r>
-              <w:rPr>
+                <w:b/>
+                <w:lang w:val="en-US"/>
+              </w:rPr>
+            </w:pPr>
+            <w:r>
+              <w:rPr>
+                <w:b/>
                 <w:lang w:val="en-US"/>
               </w:rPr>
               <w:t>SIM pin code</w:t>
@@ -17051,8 +17063,8 @@
           <w:lang w:val="en-US"/>
         </w:rPr>
       </w:pPr>
-      <w:bookmarkStart w:id="58" w:name="_3ape2y6j6goq" w:colFirst="0" w:colLast="0"/>
-      <w:bookmarkEnd w:id="58"/>
+      <w:bookmarkStart w:id="57" w:name="_3ape2y6j6goq" w:colFirst="0" w:colLast="0"/>
+      <w:bookmarkEnd w:id="57"/>
       <w:r>
         <w:rPr>
           <w:lang w:val="en-US"/>
@@ -17067,7 +17079,7 @@
           <w:lang w:val="en-US"/>
         </w:rPr>
       </w:pPr>
-      <w:bookmarkStart w:id="59" w:name="_Toc463525081"/>
+      <w:bookmarkStart w:id="58" w:name="_Toc463525081"/>
       <w:r>
         <w:rPr>
           <w:noProof/>
@@ -17155,7 +17167,7 @@
         </w:rPr>
         <w:t>ctions</w:t>
       </w:r>
-      <w:bookmarkEnd w:id="59"/>
+      <w:bookmarkEnd w:id="58"/>
     </w:p>
     <w:p>
       <w:pPr>
@@ -17401,8 +17413,8 @@
           <w:lang w:val="en-US"/>
         </w:rPr>
       </w:pPr>
-      <w:bookmarkStart w:id="60" w:name="_wtxykmvh0cx7" w:colFirst="0" w:colLast="0"/>
-      <w:bookmarkEnd w:id="60"/>
+      <w:bookmarkStart w:id="59" w:name="_wtxykmvh0cx7" w:colFirst="0" w:colLast="0"/>
+      <w:bookmarkEnd w:id="59"/>
       <w:r>
         <w:rPr>
           <w:lang w:val="en-US"/>
@@ -17417,7 +17429,7 @@
           <w:lang w:val="en-US"/>
         </w:rPr>
       </w:pPr>
-      <w:bookmarkStart w:id="61" w:name="_Toc463525082"/>
+      <w:bookmarkStart w:id="60" w:name="_Toc463525082"/>
       <w:r>
         <w:rPr>
           <w:lang w:val="en-US"/>
@@ -17425,7 +17437,7 @@
         <w:lastRenderedPageBreak/>
         <w:t>Port setup</w:t>
       </w:r>
-      <w:bookmarkEnd w:id="61"/>
+      <w:bookmarkEnd w:id="60"/>
     </w:p>
     <w:tbl>
       <w:tblPr>
@@ -17468,15 +17480,17 @@
             <w:pPr>
               <w:pStyle w:val="afa"/>
               <w:rPr>
-                <w:lang w:val="en-US"/>
-              </w:rPr>
-            </w:pPr>
-            <w:r>
-              <w:rPr>
+                <w:b/>
+                <w:lang w:val="en-US"/>
+              </w:rPr>
+            </w:pPr>
+            <w:r>
+              <w:rPr>
+                <w:b/>
                 <w:noProof/>
               </w:rPr>
               <w:drawing>
-                <wp:anchor distT="114300" distB="114300" distL="114300" distR="114300" simplePos="0" relativeHeight="251670528" behindDoc="0" locked="0" layoutInCell="0" hidden="0" allowOverlap="1" wp14:anchorId="0FC1EC22" wp14:editId="1D8C88A7">
+                <wp:anchor distT="114300" distB="114300" distL="114300" distR="114300" simplePos="0" relativeHeight="251670528" behindDoc="0" locked="0" layoutInCell="0" hidden="0" allowOverlap="1" wp14:anchorId="79C71B2E" wp14:editId="666AAF7E">
                   <wp:simplePos x="0" y="0"/>
                   <wp:positionH relativeFrom="page">
                     <wp:align>center</wp:align>
@@ -17529,12 +17543,14 @@
             </w:r>
             <w:r>
               <w:rPr>
+                <w:b/>
                 <w:lang w:val="en-US"/>
               </w:rPr>
               <w:t>I</w:t>
             </w:r>
             <w:r>
               <w:rPr>
+                <w:b/>
                 <w:vertAlign w:val="superscript"/>
                 <w:lang w:val="en-US"/>
               </w:rPr>
@@ -17542,6 +17558,7 @@
             </w:r>
             <w:r>
               <w:rPr>
+                <w:b/>
                 <w:lang w:val="en-US"/>
               </w:rPr>
               <w:t>C ports</w:t>
@@ -17627,11 +17644,13 @@
             <w:pPr>
               <w:pStyle w:val="afa"/>
               <w:rPr>
-                <w:lang w:val="en-US"/>
-              </w:rPr>
-            </w:pPr>
-            <w:r>
-              <w:rPr>
+                <w:b/>
+                <w:lang w:val="en-US"/>
+              </w:rPr>
+            </w:pPr>
+            <w:r>
+              <w:rPr>
+                <w:b/>
                 <w:lang w:val="en-US"/>
               </w:rPr>
               <w:t>1-Wire ports</w:t>
@@ -17691,11 +17710,13 @@
             <w:pPr>
               <w:pStyle w:val="afa"/>
               <w:rPr>
-                <w:lang w:val="en-US"/>
-              </w:rPr>
-            </w:pPr>
-            <w:r>
-              <w:rPr>
+                <w:b/>
+                <w:lang w:val="en-US"/>
+              </w:rPr>
+            </w:pPr>
+            <w:r>
+              <w:rPr>
+                <w:b/>
                 <w:lang w:val="en-US"/>
               </w:rPr>
               <w:t>Dry Contact ports</w:t>
@@ -17755,11 +17776,13 @@
             <w:pPr>
               <w:pStyle w:val="afa"/>
               <w:rPr>
-                <w:lang w:val="en-US"/>
-              </w:rPr>
-            </w:pPr>
-            <w:r>
-              <w:rPr>
+                <w:b/>
+                <w:lang w:val="en-US"/>
+              </w:rPr>
+            </w:pPr>
+            <w:r>
+              <w:rPr>
+                <w:b/>
                 <w:lang w:val="en-US"/>
               </w:rPr>
               <w:t>Serial Ports</w:t>
@@ -17805,8 +17828,8 @@
           <w:lang w:val="en-US"/>
         </w:rPr>
       </w:pPr>
-      <w:bookmarkStart w:id="62" w:name="_uiry0a54ykqi" w:colFirst="0" w:colLast="0"/>
-      <w:bookmarkEnd w:id="62"/>
+      <w:bookmarkStart w:id="61" w:name="_uiry0a54ykqi" w:colFirst="0" w:colLast="0"/>
+      <w:bookmarkEnd w:id="61"/>
       <w:r>
         <w:rPr>
           <w:lang w:val="en-US"/>
@@ -17821,7 +17844,7 @@
           <w:lang w:val="en-US"/>
         </w:rPr>
       </w:pPr>
-      <w:bookmarkStart w:id="63" w:name="_Toc463525083"/>
+      <w:bookmarkStart w:id="62" w:name="_Toc463525083"/>
       <w:r>
         <w:rPr>
           <w:noProof/>
@@ -17877,7 +17900,7 @@
         </w:rPr>
         <w:t>Monitor sensors</w:t>
       </w:r>
-      <w:bookmarkEnd w:id="63"/>
+      <w:bookmarkEnd w:id="62"/>
     </w:p>
     <w:p>
       <w:pPr>
@@ -17929,8 +17952,8 @@
           <w:lang w:val="en-US"/>
         </w:rPr>
       </w:pPr>
-      <w:bookmarkStart w:id="64" w:name="_2bpt9lnkipq" w:colFirst="0" w:colLast="0"/>
-      <w:bookmarkEnd w:id="64"/>
+      <w:bookmarkStart w:id="63" w:name="_2bpt9lnkipq" w:colFirst="0" w:colLast="0"/>
+      <w:bookmarkEnd w:id="63"/>
       <w:r>
         <w:rPr>
           <w:lang w:val="en-US"/>
@@ -17945,7 +17968,7 @@
           <w:lang w:val="en-US"/>
         </w:rPr>
       </w:pPr>
-      <w:bookmarkStart w:id="65" w:name="_Toc463525084"/>
+      <w:bookmarkStart w:id="64" w:name="_Toc463525084"/>
       <w:r>
         <w:rPr>
           <w:noProof/>
@@ -18001,7 +18024,7 @@
         </w:rPr>
         <w:t>SNMP operation</w:t>
       </w:r>
-      <w:bookmarkEnd w:id="65"/>
+      <w:bookmarkEnd w:id="64"/>
     </w:p>
     <w:p>
       <w:pPr>
@@ -18126,11 +18149,6 @@
       </w:r>
     </w:p>
     <w:p>
-      <w:pPr>
-        <w:rPr>
-          <w:lang w:val="en-US"/>
-        </w:rPr>
-      </w:pPr>
       <w:r>
         <w:rPr>
           <w:lang w:val="en-US"/>
@@ -18377,18 +18395,18 @@
       <w:pPr>
         <w:pStyle w:val="1"/>
       </w:pPr>
-      <w:bookmarkStart w:id="66" w:name="_avgyfe6h0glc" w:colFirst="0" w:colLast="0"/>
-      <w:bookmarkStart w:id="67" w:name="_e09u51equzyh" w:colFirst="0" w:colLast="0"/>
-      <w:bookmarkStart w:id="68" w:name="_cfu78qlx4pas" w:colFirst="0" w:colLast="0"/>
-      <w:bookmarkStart w:id="69" w:name="_Toc463525085"/>
+      <w:bookmarkStart w:id="65" w:name="_avgyfe6h0glc" w:colFirst="0" w:colLast="0"/>
+      <w:bookmarkStart w:id="66" w:name="_e09u51equzyh" w:colFirst="0" w:colLast="0"/>
+      <w:bookmarkStart w:id="67" w:name="_cfu78qlx4pas" w:colFirst="0" w:colLast="0"/>
+      <w:bookmarkStart w:id="68" w:name="_Toc463525085"/>
+      <w:bookmarkEnd w:id="65"/>
       <w:bookmarkEnd w:id="66"/>
       <w:bookmarkEnd w:id="67"/>
-      <w:bookmarkEnd w:id="68"/>
       <w:r>
         <w:lastRenderedPageBreak/>
         <w:t>Maintenance and upgrade</w:t>
       </w:r>
-      <w:bookmarkEnd w:id="69"/>
+      <w:bookmarkEnd w:id="68"/>
     </w:p>
     <w:p>
       <w:pPr>
@@ -18397,16 +18415,16 @@
           <w:lang w:val="en-US"/>
         </w:rPr>
       </w:pPr>
-      <w:bookmarkStart w:id="70" w:name="_kyfhod1lylb6" w:colFirst="0" w:colLast="0"/>
-      <w:bookmarkStart w:id="71" w:name="_Toc463525086"/>
+      <w:bookmarkStart w:id="69" w:name="_kyfhod1lylb6" w:colFirst="0" w:colLast="0"/>
+      <w:bookmarkStart w:id="70" w:name="_Toc463525086"/>
+      <w:bookmarkEnd w:id="69"/>
+      <w:r>
+        <w:rPr>
+          <w:lang w:val="en-US"/>
+        </w:rPr>
+        <w:t>Upgrading firmware</w:t>
+      </w:r>
       <w:bookmarkEnd w:id="70"/>
-      <w:r>
-        <w:rPr>
-          <w:lang w:val="en-US"/>
-        </w:rPr>
-        <w:t>Upgrading firmware</w:t>
-      </w:r>
-      <w:bookmarkEnd w:id="71"/>
     </w:p>
     <w:p>
       <w:pPr>
@@ -18666,15 +18684,15 @@
       <w:pPr>
         <w:pStyle w:val="1"/>
       </w:pPr>
-      <w:bookmarkStart w:id="72" w:name="_i94zaz8ggwsu" w:colFirst="0" w:colLast="0"/>
-      <w:bookmarkStart w:id="73" w:name="_rrhr02fegsy" w:colFirst="0" w:colLast="0"/>
-      <w:bookmarkStart w:id="74" w:name="_Toc463525087"/>
+      <w:bookmarkStart w:id="71" w:name="_i94zaz8ggwsu" w:colFirst="0" w:colLast="0"/>
+      <w:bookmarkStart w:id="72" w:name="_rrhr02fegsy" w:colFirst="0" w:colLast="0"/>
+      <w:bookmarkStart w:id="73" w:name="_Toc463525087"/>
+      <w:bookmarkEnd w:id="71"/>
       <w:bookmarkEnd w:id="72"/>
+      <w:r>
+        <w:t>Troubleshooting</w:t>
+      </w:r>
       <w:bookmarkEnd w:id="73"/>
-      <w:r>
-        <w:t>Troubleshooting</w:t>
-      </w:r>
-      <w:bookmarkEnd w:id="74"/>
     </w:p>
     <w:p>
       <w:pPr>
@@ -18683,16 +18701,16 @@
           <w:lang w:val="en-US"/>
         </w:rPr>
       </w:pPr>
-      <w:bookmarkStart w:id="75" w:name="_gz58bbhhpmc7" w:colFirst="0" w:colLast="0"/>
-      <w:bookmarkStart w:id="76" w:name="_Toc463525088"/>
+      <w:bookmarkStart w:id="74" w:name="_gz58bbhhpmc7" w:colFirst="0" w:colLast="0"/>
+      <w:bookmarkStart w:id="75" w:name="_Toc463525088"/>
+      <w:bookmarkEnd w:id="74"/>
+      <w:r>
+        <w:rPr>
+          <w:lang w:val="en-US"/>
+        </w:rPr>
+        <w:t>Resetting device to factory settings</w:t>
+      </w:r>
       <w:bookmarkEnd w:id="75"/>
-      <w:r>
-        <w:rPr>
-          <w:lang w:val="en-US"/>
-        </w:rPr>
-        <w:t>Resetting device to factory settings</w:t>
-      </w:r>
-      <w:bookmarkEnd w:id="76"/>
     </w:p>
     <w:p>
       <w:pPr>
@@ -18835,6 +18853,8 @@
           <w:lang w:val="en-US"/>
         </w:rPr>
       </w:pPr>
+      <w:bookmarkStart w:id="76" w:name="_GoBack"/>
+      <w:bookmarkEnd w:id="76"/>
     </w:p>
     <w:sectPr>
       <w:headerReference w:type="default" r:id="rId38"/>
@@ -18893,7 +18913,7 @@
       <w:rPr>
         <w:noProof/>
       </w:rPr>
-      <w:t>2</w:t>
+      <w:t>27</w:t>
     </w:r>
     <w:r>
       <w:fldChar w:fldCharType="end"/>
@@ -21946,7 +21966,7 @@
 </file>
 
 <file path=customXml/itemProps1.xml><?xml version="1.0" encoding="utf-8"?>
-<ds:datastoreItem xmlns:ds="http://schemas.openxmlformats.org/officeDocument/2006/customXml" ds:itemID="{52EC8AF5-25B2-4ED2-B52C-86A2B51AC798}">
+<ds:datastoreItem xmlns:ds="http://schemas.openxmlformats.org/officeDocument/2006/customXml" ds:itemID="{0254D1CE-7BB4-412C-B17D-50E0EC3B2BB6}">
   <ds:schemaRefs>
     <ds:schemaRef ds:uri="http://schemas.openxmlformats.org/officeDocument/2006/bibliography"/>
   </ds:schemaRefs>

</xml_diff>